<commit_message>
Proposal for our Project
</commit_message>
<xml_diff>
--- a/Proposal/[Proposal] Patient Record System.docx
+++ b/Proposal/[Proposal] Patient Record System.docx
@@ -30,7 +30,7 @@
                     <pic:cNvPicPr/>
                   </pic:nvPicPr>
                   <pic:blipFill>
-                    <a:blip r:embed="rId7">
+                    <a:blip r:embed="rId8">
                       <a:extLst>
                         <a:ext uri="{28A0092B-C50C-407E-A947-70E740481C1C}">
                           <a14:useLocalDpi xmlns:a14="http://schemas.microsoft.com/office/drawing/2010/main" val="0"/>
@@ -88,44 +88,124 @@
         <w:jc w:val="center"/>
         <w:rPr>
           <w:rFonts w:cs="Times New Roman"/>
+          <w:b/>
+          <w:szCs w:val="28"/>
+        </w:rPr>
+      </w:pPr>
+      <w:proofErr w:type="spellStart"/>
+      <w:r>
+        <w:rPr>
+          <w:rFonts w:cs="Times New Roman"/>
+          <w:b/>
+          <w:szCs w:val="28"/>
+        </w:rPr>
+        <w:t>Simalchour</w:t>
+      </w:r>
+      <w:proofErr w:type="spellEnd"/>
+      <w:r>
+        <w:rPr>
+          <w:rFonts w:cs="Times New Roman"/>
+          <w:b/>
+          <w:szCs w:val="28"/>
+        </w:rPr>
+        <w:t xml:space="preserve"> -8, </w:t>
+      </w:r>
+      <w:proofErr w:type="spellStart"/>
+      <w:r>
+        <w:rPr>
+          <w:rFonts w:cs="Times New Roman"/>
+          <w:b/>
+          <w:szCs w:val="28"/>
+        </w:rPr>
+        <w:t>Pokhara</w:t>
+      </w:r>
+      <w:proofErr w:type="spellEnd"/>
+      <w:r>
+        <w:rPr>
+          <w:rFonts w:cs="Times New Roman"/>
+          <w:b/>
+          <w:szCs w:val="28"/>
+        </w:rPr>
+        <w:t xml:space="preserve"> Nepal</w:t>
+      </w:r>
+    </w:p>
+    <w:p>
+      <w:pPr>
+        <w:tabs>
+          <w:tab w:val="left" w:pos="3780"/>
+        </w:tabs>
+        <w:jc w:val="center"/>
+        <w:rPr>
+          <w:rFonts w:cs="Times New Roman"/>
           <w:szCs w:val="24"/>
         </w:rPr>
       </w:pPr>
-      <w:proofErr w:type="spellStart"/>
-      <w:r>
-        <w:rPr>
-          <w:rFonts w:cs="Times New Roman"/>
-          <w:b/>
+      <w:r>
+        <w:rPr>
+          <w:rFonts w:cs="Times New Roman"/>
+          <w:b/>
+          <w:noProof/>
           <w:szCs w:val="28"/>
         </w:rPr>
-        <w:t>Simalchour</w:t>
-      </w:r>
-      <w:proofErr w:type="spellEnd"/>
-      <w:r>
-        <w:rPr>
-          <w:rFonts w:cs="Times New Roman"/>
-          <w:b/>
-          <w:szCs w:val="28"/>
-        </w:rPr>
-        <w:t xml:space="preserve"> -8, </w:t>
-      </w:r>
-      <w:proofErr w:type="spellStart"/>
-      <w:r>
-        <w:rPr>
-          <w:rFonts w:cs="Times New Roman"/>
-          <w:b/>
-          <w:szCs w:val="28"/>
-        </w:rPr>
-        <w:t>Pokhara</w:t>
-      </w:r>
-      <w:proofErr w:type="spellEnd"/>
-      <w:r>
-        <w:rPr>
-          <w:rFonts w:cs="Times New Roman"/>
-          <w:b/>
-          <w:szCs w:val="28"/>
-        </w:rPr>
-        <w:t xml:space="preserve"> Nepal</w:t>
+        <mc:AlternateContent>
+          <mc:Choice Requires="wps">
+            <w:drawing>
+              <wp:anchor distT="0" distB="0" distL="114300" distR="114300" simplePos="0" relativeHeight="251660288" behindDoc="0" locked="0" layoutInCell="1" allowOverlap="1" wp14:anchorId="704405E1" wp14:editId="7CA2845E">
+                <wp:simplePos x="0" y="0"/>
+                <wp:positionH relativeFrom="margin">
+                  <wp:align>center</wp:align>
+                </wp:positionH>
+                <wp:positionV relativeFrom="paragraph">
+                  <wp:posOffset>99060</wp:posOffset>
+                </wp:positionV>
+                <wp:extent cx="31898" cy="2477386"/>
+                <wp:effectExtent l="0" t="0" r="25400" b="37465"/>
+                <wp:wrapNone/>
+                <wp:docPr id="3" name="Straight Connector 3"/>
+                <wp:cNvGraphicFramePr/>
+                <a:graphic xmlns:a="http://schemas.openxmlformats.org/drawingml/2006/main">
+                  <a:graphicData uri="http://schemas.microsoft.com/office/word/2010/wordprocessingShape">
+                    <wps:wsp>
+                      <wps:cNvCnPr/>
+                      <wps:spPr>
+                        <a:xfrm>
+                          <a:off x="0" y="0"/>
+                          <a:ext cx="31898" cy="2477386"/>
+                        </a:xfrm>
+                        <a:prstGeom prst="line">
+                          <a:avLst/>
+                        </a:prstGeom>
+                      </wps:spPr>
+                      <wps:style>
+                        <a:lnRef idx="1">
+                          <a:schemeClr val="dk1"/>
+                        </a:lnRef>
+                        <a:fillRef idx="0">
+                          <a:schemeClr val="dk1"/>
+                        </a:fillRef>
+                        <a:effectRef idx="0">
+                          <a:schemeClr val="dk1"/>
+                        </a:effectRef>
+                        <a:fontRef idx="minor">
+                          <a:schemeClr val="tx1"/>
+                        </a:fontRef>
+                      </wps:style>
+                      <wps:bodyPr/>
+                    </wps:wsp>
+                  </a:graphicData>
+                </a:graphic>
+              </wp:anchor>
+            </w:drawing>
+          </mc:Choice>
+          <mc:Fallback>
+            <w:pict>
+              <v:line w14:anchorId="3CB3B88E" id="Straight Connector 3" o:spid="_x0000_s1026" style="position:absolute;z-index:251660288;visibility:visible;mso-wrap-style:square;mso-wrap-distance-left:9pt;mso-wrap-distance-top:0;mso-wrap-distance-right:9pt;mso-wrap-distance-bottom:0;mso-position-horizontal:center;mso-position-horizontal-relative:margin;mso-position-vertical:absolute;mso-position-vertical-relative:text" from="0,7.8pt" to="2.5pt,202.85pt" o:gfxdata="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" strokecolor="black [3200]" strokeweight=".5pt">
+                <v:stroke joinstyle="miter"/>
+                <w10:wrap anchorx="margin"/>
+              </v:line>
+            </w:pict>
+          </mc:Fallback>
+        </mc:AlternateContent>
       </w:r>
     </w:p>
     <w:p>
@@ -138,23 +218,233 @@
           <w:szCs w:val="32"/>
         </w:rPr>
       </w:pPr>
-    </w:p>
-    <w:p>
-      <w:pPr>
-        <w:jc w:val="center"/>
-        <w:rPr>
-          <w:rFonts w:cs="Times New Roman"/>
-          <w:b/>
+      <w:r>
+        <w:rPr>
+          <w:rFonts w:cs="Times New Roman"/>
+          <w:b/>
+          <w:noProof/>
           <w:sz w:val="32"/>
           <w:szCs w:val="32"/>
         </w:rPr>
-      </w:pPr>
+        <mc:AlternateContent>
+          <mc:Choice Requires="wps">
+            <w:drawing>
+              <wp:anchor distT="0" distB="0" distL="114300" distR="114300" simplePos="0" relativeHeight="251662336" behindDoc="0" locked="0" layoutInCell="1" allowOverlap="1" wp14:anchorId="7B3BAE3E" wp14:editId="3B98714B">
+                <wp:simplePos x="0" y="0"/>
+                <wp:positionH relativeFrom="column">
+                  <wp:posOffset>3213735</wp:posOffset>
+                </wp:positionH>
+                <wp:positionV relativeFrom="paragraph">
+                  <wp:posOffset>182245</wp:posOffset>
+                </wp:positionV>
+                <wp:extent cx="10632" cy="1743739"/>
+                <wp:effectExtent l="0" t="0" r="27940" b="27940"/>
+                <wp:wrapNone/>
+                <wp:docPr id="5" name="Straight Connector 5"/>
+                <wp:cNvGraphicFramePr/>
+                <a:graphic xmlns:a="http://schemas.openxmlformats.org/drawingml/2006/main">
+                  <a:graphicData uri="http://schemas.microsoft.com/office/word/2010/wordprocessingShape">
+                    <wps:wsp>
+                      <wps:cNvCnPr/>
+                      <wps:spPr>
+                        <a:xfrm flipH="1">
+                          <a:off x="0" y="0"/>
+                          <a:ext cx="10632" cy="1743739"/>
+                        </a:xfrm>
+                        <a:prstGeom prst="line">
+                          <a:avLst/>
+                        </a:prstGeom>
+                      </wps:spPr>
+                      <wps:style>
+                        <a:lnRef idx="1">
+                          <a:schemeClr val="dk1"/>
+                        </a:lnRef>
+                        <a:fillRef idx="0">
+                          <a:schemeClr val="dk1"/>
+                        </a:fillRef>
+                        <a:effectRef idx="0">
+                          <a:schemeClr val="dk1"/>
+                        </a:effectRef>
+                        <a:fontRef idx="minor">
+                          <a:schemeClr val="tx1"/>
+                        </a:fontRef>
+                      </wps:style>
+                      <wps:bodyPr/>
+                    </wps:wsp>
+                  </a:graphicData>
+                </a:graphic>
+              </wp:anchor>
+            </w:drawing>
+          </mc:Choice>
+          <mc:Fallback>
+            <w:pict>
+              <v:line w14:anchorId="69173A02" id="Straight Connector 5" o:spid="_x0000_s1026" style="position:absolute;flip:x;z-index:251662336;visibility:visible;mso-wrap-style:square;mso-wrap-distance-left:9pt;mso-wrap-distance-top:0;mso-wrap-distance-right:9pt;mso-wrap-distance-bottom:0;mso-position-horizontal:absolute;mso-position-horizontal-relative:text;mso-position-vertical:absolute;mso-position-vertical-relative:text" from="253.05pt,14.35pt" to="253.9pt,151.65pt" o:gfxdata="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" strokecolor="black [3200]" strokeweight=".5pt">
+                <v:stroke joinstyle="miter"/>
+              </v:line>
+            </w:pict>
+          </mc:Fallback>
+        </mc:AlternateContent>
+      </w:r>
+      <w:r>
+        <w:rPr>
+          <w:rFonts w:cs="Times New Roman"/>
+          <w:b/>
+          <w:noProof/>
+          <w:sz w:val="32"/>
+          <w:szCs w:val="32"/>
+        </w:rPr>
+        <mc:AlternateContent>
+          <mc:Choice Requires="wps">
+            <w:drawing>
+              <wp:anchor distT="0" distB="0" distL="114300" distR="114300" simplePos="0" relativeHeight="251659264" behindDoc="0" locked="0" layoutInCell="1" allowOverlap="1" wp14:anchorId="5523930B" wp14:editId="50CCE5EF">
+                <wp:simplePos x="0" y="0"/>
+                <wp:positionH relativeFrom="column">
+                  <wp:posOffset>2030745</wp:posOffset>
+                </wp:positionH>
+                <wp:positionV relativeFrom="paragraph">
+                  <wp:posOffset>177195</wp:posOffset>
+                </wp:positionV>
+                <wp:extent cx="10632" cy="1743739"/>
+                <wp:effectExtent l="0" t="0" r="27940" b="27940"/>
+                <wp:wrapNone/>
+                <wp:docPr id="2" name="Straight Connector 2"/>
+                <wp:cNvGraphicFramePr/>
+                <a:graphic xmlns:a="http://schemas.openxmlformats.org/drawingml/2006/main">
+                  <a:graphicData uri="http://schemas.microsoft.com/office/word/2010/wordprocessingShape">
+                    <wps:wsp>
+                      <wps:cNvCnPr/>
+                      <wps:spPr>
+                        <a:xfrm flipH="1">
+                          <a:off x="0" y="0"/>
+                          <a:ext cx="10632" cy="1743739"/>
+                        </a:xfrm>
+                        <a:prstGeom prst="line">
+                          <a:avLst/>
+                        </a:prstGeom>
+                      </wps:spPr>
+                      <wps:style>
+                        <a:lnRef idx="1">
+                          <a:schemeClr val="dk1"/>
+                        </a:lnRef>
+                        <a:fillRef idx="0">
+                          <a:schemeClr val="dk1"/>
+                        </a:fillRef>
+                        <a:effectRef idx="0">
+                          <a:schemeClr val="dk1"/>
+                        </a:effectRef>
+                        <a:fontRef idx="minor">
+                          <a:schemeClr val="tx1"/>
+                        </a:fontRef>
+                      </wps:style>
+                      <wps:bodyPr/>
+                    </wps:wsp>
+                  </a:graphicData>
+                </a:graphic>
+              </wp:anchor>
+            </w:drawing>
+          </mc:Choice>
+          <mc:Fallback>
+            <w:pict>
+              <v:line w14:anchorId="21D3AF39" id="Straight Connector 2" o:spid="_x0000_s1026" style="position:absolute;flip:x;z-index:251659264;visibility:visible;mso-wrap-style:square;mso-wrap-distance-left:9pt;mso-wrap-distance-top:0;mso-wrap-distance-right:9pt;mso-wrap-distance-bottom:0;mso-position-horizontal:absolute;mso-position-horizontal-relative:text;mso-position-vertical:absolute;mso-position-vertical-relative:text" from="159.9pt,13.95pt" to="160.75pt,151.25pt" o:gfxdata="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" strokecolor="black [3200]" strokeweight=".5pt">
+                <v:stroke joinstyle="miter"/>
+              </v:line>
+            </w:pict>
+          </mc:Fallback>
+        </mc:AlternateContent>
+      </w:r>
     </w:p>
     <w:p>
       <w:pPr>
         <w:jc w:val="center"/>
         <w:rPr>
           <w:rFonts w:cs="Times New Roman"/>
+          <w:b/>
+          <w:sz w:val="32"/>
+          <w:szCs w:val="32"/>
+        </w:rPr>
+      </w:pPr>
+    </w:p>
+    <w:p>
+      <w:pPr>
+        <w:tabs>
+          <w:tab w:val="left" w:pos="2528"/>
+          <w:tab w:val="left" w:pos="5355"/>
+        </w:tabs>
+        <w:rPr>
+          <w:rFonts w:cs="Times New Roman"/>
+          <w:b/>
+          <w:sz w:val="32"/>
+          <w:szCs w:val="32"/>
+        </w:rPr>
+      </w:pPr>
+      <w:r>
+        <w:rPr>
+          <w:rFonts w:cs="Times New Roman"/>
+          <w:b/>
+          <w:sz w:val="32"/>
+          <w:szCs w:val="32"/>
+        </w:rPr>
+        <w:tab/>
+      </w:r>
+      <w:r>
+        <w:rPr>
+          <w:rFonts w:cs="Times New Roman"/>
+          <w:b/>
+          <w:sz w:val="32"/>
+          <w:szCs w:val="32"/>
+        </w:rPr>
+        <w:tab/>
+      </w:r>
+    </w:p>
+    <w:p>
+      <w:pPr>
+        <w:jc w:val="center"/>
+        <w:rPr>
+          <w:rFonts w:cs="Times New Roman"/>
+          <w:b/>
+          <w:sz w:val="32"/>
+          <w:szCs w:val="32"/>
+        </w:rPr>
+      </w:pPr>
+    </w:p>
+    <w:p>
+      <w:pPr>
+        <w:jc w:val="center"/>
+        <w:rPr>
+          <w:rFonts w:cs="Times New Roman"/>
+          <w:b/>
+          <w:sz w:val="32"/>
+          <w:szCs w:val="32"/>
+        </w:rPr>
+      </w:pPr>
+    </w:p>
+    <w:p>
+      <w:pPr>
+        <w:jc w:val="center"/>
+        <w:rPr>
+          <w:rFonts w:cs="Times New Roman"/>
+          <w:b/>
+          <w:sz w:val="32"/>
+          <w:szCs w:val="32"/>
+        </w:rPr>
+      </w:pPr>
+    </w:p>
+    <w:p>
+      <w:pPr>
+        <w:jc w:val="center"/>
+        <w:rPr>
+          <w:rFonts w:cs="Times New Roman"/>
+          <w:b/>
+          <w:sz w:val="32"/>
+          <w:szCs w:val="32"/>
+        </w:rPr>
+      </w:pPr>
+    </w:p>
+    <w:p>
+      <w:pPr>
+        <w:jc w:val="center"/>
+        <w:rPr>
+          <w:rFonts w:cs="Times New Roman"/>
           <w:szCs w:val="24"/>
         </w:rPr>
       </w:pPr>
@@ -163,39 +453,135 @@
           <w:rFonts w:cs="Times New Roman"/>
           <w:szCs w:val="24"/>
         </w:rPr>
-        <w:t xml:space="preserve">A </w:t>
-      </w:r>
-      <w:r>
-        <w:rPr>
-          <w:rFonts w:cs="Times New Roman"/>
+        <w:t xml:space="preserve">A Proposal on </w:t>
+      </w:r>
+    </w:p>
+    <w:p>
+      <w:pPr>
+        <w:jc w:val="center"/>
+        <w:rPr>
+          <w:rFonts w:cs="Times New Roman"/>
+          <w:b/>
+          <w:szCs w:val="28"/>
+        </w:rPr>
+      </w:pPr>
+      <w:r>
+        <w:rPr>
+          <w:rFonts w:cs="Times New Roman"/>
+          <w:b/>
+          <w:szCs w:val="28"/>
+        </w:rPr>
+        <w:t>Patient Record System</w:t>
+      </w:r>
+    </w:p>
+    <w:p>
+      <w:pPr>
+        <w:jc w:val="center"/>
+        <w:rPr>
+          <w:rFonts w:cs="Times New Roman"/>
+          <w:b/>
           <w:szCs w:val="24"/>
         </w:rPr>
-        <w:t>Proposal</w:t>
-      </w:r>
-      <w:r>
-        <w:rPr>
-          <w:rFonts w:cs="Times New Roman"/>
+      </w:pPr>
+      <w:r>
+        <w:rPr>
+          <w:rFonts w:cs="Times New Roman"/>
+          <w:b/>
           <w:szCs w:val="24"/>
         </w:rPr>
-        <w:t xml:space="preserve"> on </w:t>
-      </w:r>
+        <w:t xml:space="preserve">Submitted to: Ramesh </w:t>
+      </w:r>
+      <w:proofErr w:type="spellStart"/>
+      <w:r>
+        <w:rPr>
+          <w:rFonts w:cs="Times New Roman"/>
+          <w:b/>
+          <w:szCs w:val="24"/>
+        </w:rPr>
+        <w:t>Chalise</w:t>
+      </w:r>
+      <w:proofErr w:type="spellEnd"/>
     </w:p>
     <w:p>
       <w:pPr>
         <w:jc w:val="center"/>
         <w:rPr>
           <w:rFonts w:cs="Times New Roman"/>
-          <w:b/>
+          <w:szCs w:val="24"/>
+        </w:rPr>
+      </w:pPr>
+      <w:r>
+        <w:rPr>
+          <w:rFonts w:cs="Times New Roman"/>
+          <w:szCs w:val="24"/>
+        </w:rPr>
+        <w:t>Bachelor of Computer Application II (BCA II)</w:t>
+      </w:r>
+    </w:p>
+    <w:p>
+      <w:pPr>
+        <w:jc w:val="center"/>
+        <w:rPr>
+          <w:rFonts w:cs="Times New Roman"/>
+          <w:szCs w:val="24"/>
+        </w:rPr>
+      </w:pPr>
+      <w:proofErr w:type="spellStart"/>
+      <w:r>
+        <w:rPr>
+          <w:rFonts w:cs="Times New Roman"/>
+          <w:szCs w:val="24"/>
+        </w:rPr>
+        <w:t>Pokhara</w:t>
+      </w:r>
+      <w:proofErr w:type="spellEnd"/>
+      <w:r>
+        <w:rPr>
+          <w:rFonts w:cs="Times New Roman"/>
+          <w:szCs w:val="24"/>
+        </w:rPr>
+        <w:t xml:space="preserve"> University</w:t>
+      </w:r>
+    </w:p>
+    <w:p>
+      <w:pPr>
+        <w:jc w:val="center"/>
+        <w:rPr>
+          <w:rFonts w:cs="Times New Roman"/>
+          <w:szCs w:val="24"/>
+        </w:rPr>
+      </w:pPr>
+      <w:r>
+        <w:rPr>
+          <w:rFonts w:cs="Times New Roman"/>
+          <w:szCs w:val="24"/>
+        </w:rPr>
+        <w:t>Submitted by:</w:t>
+      </w:r>
+    </w:p>
+    <w:p>
+      <w:pPr>
+        <w:jc w:val="center"/>
+        <w:rPr>
+          <w:rFonts w:cs="Times New Roman"/>
           <w:szCs w:val="28"/>
         </w:rPr>
       </w:pPr>
-      <w:r>
-        <w:rPr>
-          <w:rFonts w:cs="Times New Roman"/>
-          <w:b/>
+      <w:proofErr w:type="spellStart"/>
+      <w:r>
+        <w:rPr>
+          <w:rFonts w:cs="Times New Roman"/>
           <w:szCs w:val="28"/>
         </w:rPr>
-        <w:t>Patient Record System</w:t>
+        <w:t>Deven</w:t>
+      </w:r>
+      <w:proofErr w:type="spellEnd"/>
+      <w:r>
+        <w:rPr>
+          <w:rFonts w:cs="Times New Roman"/>
+          <w:szCs w:val="28"/>
+        </w:rPr>
+        <w:t xml:space="preserve"> Shrestha</w:t>
       </w:r>
     </w:p>
     <w:p>
@@ -203,231 +589,84 @@
         <w:jc w:val="center"/>
         <w:rPr>
           <w:rFonts w:cs="Times New Roman"/>
-          <w:b/>
-          <w:szCs w:val="24"/>
-        </w:rPr>
-      </w:pPr>
-      <w:r>
-        <w:rPr>
-          <w:rFonts w:cs="Times New Roman"/>
-          <w:b/>
-          <w:szCs w:val="24"/>
-        </w:rPr>
-        <w:t xml:space="preserve">Submitted to: Ramesh </w:t>
-      </w:r>
+          <w:szCs w:val="28"/>
+        </w:rPr>
+      </w:pPr>
       <w:proofErr w:type="spellStart"/>
       <w:r>
         <w:rPr>
           <w:rFonts w:cs="Times New Roman"/>
-          <w:b/>
-          <w:szCs w:val="24"/>
-        </w:rPr>
-        <w:t>Chalise</w:t>
+          <w:szCs w:val="28"/>
+        </w:rPr>
+        <w:t>Sandesh</w:t>
       </w:r>
       <w:proofErr w:type="spellEnd"/>
+      <w:r>
+        <w:rPr>
+          <w:rFonts w:cs="Times New Roman"/>
+          <w:szCs w:val="28"/>
+        </w:rPr>
+        <w:t xml:space="preserve"> </w:t>
+      </w:r>
+      <w:proofErr w:type="spellStart"/>
+      <w:r>
+        <w:rPr>
+          <w:rFonts w:cs="Times New Roman"/>
+          <w:szCs w:val="28"/>
+        </w:rPr>
+        <w:t>Bastola</w:t>
+      </w:r>
+      <w:proofErr w:type="spellEnd"/>
     </w:p>
     <w:p>
       <w:pPr>
         <w:jc w:val="center"/>
         <w:rPr>
           <w:rFonts w:cs="Times New Roman"/>
-          <w:szCs w:val="24"/>
-        </w:rPr>
-      </w:pPr>
-      <w:r>
-        <w:rPr>
-          <w:rFonts w:cs="Times New Roman"/>
-          <w:szCs w:val="24"/>
-        </w:rPr>
-        <w:t>Bachelor of Computer Application I</w:t>
-      </w:r>
-      <w:r>
-        <w:rPr>
-          <w:rFonts w:cs="Times New Roman"/>
-          <w:szCs w:val="24"/>
-        </w:rPr>
-        <w:t>I</w:t>
-      </w:r>
-      <w:r>
-        <w:rPr>
-          <w:rFonts w:cs="Times New Roman"/>
-          <w:szCs w:val="24"/>
-        </w:rPr>
-        <w:t xml:space="preserve"> (BCA I</w:t>
-      </w:r>
-      <w:r>
-        <w:rPr>
-          <w:rFonts w:cs="Times New Roman"/>
-          <w:szCs w:val="24"/>
-        </w:rPr>
-        <w:t>I</w:t>
-      </w:r>
-      <w:r>
-        <w:rPr>
-          <w:rFonts w:cs="Times New Roman"/>
-          <w:szCs w:val="24"/>
-        </w:rPr>
-        <w:t>)</w:t>
-      </w:r>
+          <w:szCs w:val="28"/>
+        </w:rPr>
+      </w:pPr>
+      <w:r>
+        <w:rPr>
+          <w:rFonts w:cs="Times New Roman"/>
+          <w:szCs w:val="28"/>
+        </w:rPr>
+        <w:t xml:space="preserve">Nobel </w:t>
+      </w:r>
+      <w:proofErr w:type="spellStart"/>
+      <w:r>
+        <w:rPr>
+          <w:rFonts w:cs="Times New Roman"/>
+          <w:szCs w:val="28"/>
+        </w:rPr>
+        <w:t>Baral</w:t>
+      </w:r>
+      <w:proofErr w:type="spellEnd"/>
     </w:p>
     <w:p>
       <w:pPr>
         <w:jc w:val="center"/>
         <w:rPr>
           <w:rFonts w:cs="Times New Roman"/>
-          <w:szCs w:val="24"/>
-        </w:rPr>
-      </w:pPr>
+          <w:szCs w:val="28"/>
+        </w:rPr>
+      </w:pPr>
+      <w:r>
+        <w:rPr>
+          <w:rFonts w:cs="Times New Roman"/>
+          <w:szCs w:val="28"/>
+        </w:rPr>
+        <w:t xml:space="preserve">Sunil </w:t>
+      </w:r>
       <w:proofErr w:type="spellStart"/>
       <w:r>
         <w:rPr>
           <w:rFonts w:cs="Times New Roman"/>
-          <w:szCs w:val="24"/>
-        </w:rPr>
-        <w:t>Pokhara</w:t>
+          <w:szCs w:val="28"/>
+        </w:rPr>
+        <w:t>Neupane</w:t>
       </w:r>
       <w:proofErr w:type="spellEnd"/>
-      <w:r>
-        <w:rPr>
-          <w:rFonts w:cs="Times New Roman"/>
-          <w:szCs w:val="24"/>
-        </w:rPr>
-        <w:t xml:space="preserve"> University</w:t>
-      </w:r>
-    </w:p>
-    <w:p>
-      <w:pPr>
-        <w:jc w:val="center"/>
-        <w:rPr>
-          <w:rFonts w:cs="Times New Roman"/>
-          <w:szCs w:val="24"/>
-        </w:rPr>
-      </w:pPr>
-      <w:r>
-        <w:rPr>
-          <w:rFonts w:cs="Times New Roman"/>
-          <w:szCs w:val="24"/>
-        </w:rPr>
-        <w:t>Submitted by:</w:t>
-      </w:r>
-    </w:p>
-    <w:p>
-      <w:pPr>
-        <w:jc w:val="center"/>
-        <w:rPr>
-          <w:rFonts w:cs="Times New Roman"/>
-          <w:szCs w:val="28"/>
-        </w:rPr>
-      </w:pPr>
-      <w:proofErr w:type="spellStart"/>
-      <w:r>
-        <w:rPr>
-          <w:rFonts w:cs="Times New Roman"/>
-          <w:szCs w:val="28"/>
-        </w:rPr>
-        <w:t>Deven</w:t>
-      </w:r>
-      <w:proofErr w:type="spellEnd"/>
-      <w:r>
-        <w:rPr>
-          <w:rFonts w:cs="Times New Roman"/>
-          <w:szCs w:val="28"/>
-        </w:rPr>
-        <w:t xml:space="preserve"> Shrestha</w:t>
-      </w:r>
-    </w:p>
-    <w:p>
-      <w:pPr>
-        <w:jc w:val="center"/>
-        <w:rPr>
-          <w:rFonts w:cs="Times New Roman"/>
-          <w:szCs w:val="28"/>
-        </w:rPr>
-      </w:pPr>
-      <w:proofErr w:type="spellStart"/>
-      <w:r>
-        <w:rPr>
-          <w:rFonts w:cs="Times New Roman"/>
-          <w:szCs w:val="28"/>
-        </w:rPr>
-        <w:t>Sandesh</w:t>
-      </w:r>
-      <w:proofErr w:type="spellEnd"/>
-      <w:r>
-        <w:rPr>
-          <w:rFonts w:cs="Times New Roman"/>
-          <w:szCs w:val="28"/>
-        </w:rPr>
-        <w:t xml:space="preserve"> </w:t>
-      </w:r>
-      <w:proofErr w:type="spellStart"/>
-      <w:r>
-        <w:rPr>
-          <w:rFonts w:cs="Times New Roman"/>
-          <w:szCs w:val="28"/>
-        </w:rPr>
-        <w:t>Bastola</w:t>
-      </w:r>
-      <w:proofErr w:type="spellEnd"/>
-    </w:p>
-    <w:p>
-      <w:pPr>
-        <w:jc w:val="center"/>
-        <w:rPr>
-          <w:rFonts w:cs="Times New Roman"/>
-          <w:szCs w:val="28"/>
-        </w:rPr>
-      </w:pPr>
-      <w:r>
-        <w:rPr>
-          <w:rFonts w:cs="Times New Roman"/>
-          <w:szCs w:val="28"/>
-        </w:rPr>
-        <w:t xml:space="preserve">Nobel </w:t>
-      </w:r>
-      <w:proofErr w:type="spellStart"/>
-      <w:r>
-        <w:rPr>
-          <w:rFonts w:cs="Times New Roman"/>
-          <w:szCs w:val="28"/>
-        </w:rPr>
-        <w:t>Baral</w:t>
-      </w:r>
-      <w:proofErr w:type="spellEnd"/>
-    </w:p>
-    <w:p>
-      <w:pPr>
-        <w:jc w:val="center"/>
-        <w:rPr>
-          <w:rFonts w:cs="Times New Roman"/>
-          <w:szCs w:val="28"/>
-        </w:rPr>
-      </w:pPr>
-      <w:r>
-        <w:rPr>
-          <w:rFonts w:cs="Times New Roman"/>
-          <w:szCs w:val="28"/>
-        </w:rPr>
-        <w:t xml:space="preserve">Sunil </w:t>
-      </w:r>
-      <w:proofErr w:type="spellStart"/>
-      <w:r>
-        <w:rPr>
-          <w:rFonts w:cs="Times New Roman"/>
-          <w:szCs w:val="28"/>
-        </w:rPr>
-        <w:t>Neupane</w:t>
-      </w:r>
-      <w:proofErr w:type="spellEnd"/>
-    </w:p>
-    <w:p>
-      <w:r>
-        <w:br w:type="page"/>
-      </w:r>
-      <w:r>
-        <w:lastRenderedPageBreak/>
-        <w:br w:type="page"/>
-      </w:r>
     </w:p>
     <w:p>
       <w:pPr>
@@ -439,17 +678,24 @@
           <w:docGrid w:linePitch="360"/>
         </w:sectPr>
       </w:pPr>
-    </w:p>
-    <w:p/>
+      <w:r>
+        <w:br w:type="page"/>
+      </w:r>
+      <w:r>
+        <w:lastRenderedPageBreak/>
+        <w:br w:type="page"/>
+      </w:r>
+    </w:p>
     <w:p>
       <w:pPr>
         <w:pStyle w:val="Heading1"/>
-        <w:spacing w:after="240" w:line="360" w:lineRule="auto"/>
+        <w:spacing w:before="0" w:line="360" w:lineRule="auto"/>
         <w:jc w:val="center"/>
       </w:pPr>
       <w:bookmarkStart w:id="0" w:name="_Toc165057827"/>
-      <w:bookmarkStart w:id="1" w:name="_Toc165058568"/>
-      <w:r>
+      <w:bookmarkStart w:id="1" w:name="_Toc165106091"/>
+      <w:r>
+        <w:lastRenderedPageBreak/>
         <w:t>Executive Summary</w:t>
       </w:r>
       <w:bookmarkEnd w:id="0"/>
@@ -457,7 +703,7 @@
     </w:p>
     <w:p>
       <w:pPr>
-        <w:spacing w:line="360" w:lineRule="auto"/>
+        <w:spacing w:after="0" w:line="360" w:lineRule="auto"/>
         <w:jc w:val="both"/>
       </w:pPr>
       <w:r>
@@ -491,10 +737,10 @@
     <w:p>
       <w:pPr>
         <w:pStyle w:val="Heading1"/>
-        <w:spacing w:after="240" w:line="360" w:lineRule="auto"/>
+        <w:spacing w:before="0" w:line="360" w:lineRule="auto"/>
         <w:jc w:val="center"/>
       </w:pPr>
-      <w:bookmarkStart w:id="2" w:name="_Toc165058569"/>
+      <w:bookmarkStart w:id="2" w:name="_Toc165106092"/>
       <w:r>
         <w:lastRenderedPageBreak/>
         <w:t>Table of Contents</w:t>
@@ -523,7 +769,7 @@
             <w:tabs>
               <w:tab w:val="right" w:leader="dot" w:pos="8297"/>
             </w:tabs>
-            <w:spacing w:line="360" w:lineRule="auto"/>
+            <w:spacing w:after="0" w:line="360" w:lineRule="auto"/>
             <w:rPr>
               <w:rFonts w:asciiTheme="minorHAnsi" w:eastAsiaTheme="minorEastAsia" w:hAnsiTheme="minorHAnsi"/>
               <w:noProof/>
@@ -539,7 +785,7 @@
           <w:r>
             <w:fldChar w:fldCharType="separate"/>
           </w:r>
-          <w:hyperlink w:anchor="_Toc165058568" w:history="1">
+          <w:hyperlink w:anchor="_Toc165106091" w:history="1">
             <w:r>
               <w:rPr>
                 <w:rStyle w:val="Hyperlink"/>
@@ -566,7 +812,7 @@
                 <w:noProof/>
                 <w:webHidden/>
               </w:rPr>
-              <w:instrText xml:space="preserve"> PAGEREF _Toc165058568 \h </w:instrText>
+              <w:instrText xml:space="preserve"> PAGEREF _Toc165106091 \h </w:instrText>
             </w:r>
             <w:r>
               <w:rPr>
@@ -603,14 +849,14 @@
             <w:tabs>
               <w:tab w:val="right" w:leader="dot" w:pos="8297"/>
             </w:tabs>
-            <w:spacing w:line="360" w:lineRule="auto"/>
+            <w:spacing w:after="0" w:line="360" w:lineRule="auto"/>
             <w:rPr>
               <w:rFonts w:asciiTheme="minorHAnsi" w:eastAsiaTheme="minorEastAsia" w:hAnsiTheme="minorHAnsi"/>
               <w:noProof/>
               <w:sz w:val="22"/>
             </w:rPr>
           </w:pPr>
-          <w:hyperlink w:anchor="_Toc165058569" w:history="1">
+          <w:hyperlink w:anchor="_Toc165106092" w:history="1">
             <w:r>
               <w:rPr>
                 <w:rStyle w:val="Hyperlink"/>
@@ -637,7 +883,7 @@
                 <w:noProof/>
                 <w:webHidden/>
               </w:rPr>
-              <w:instrText xml:space="preserve"> PAGEREF _Toc165058569 \h </w:instrText>
+              <w:instrText xml:space="preserve"> PAGEREF _Toc165106092 \h </w:instrText>
             </w:r>
             <w:r>
               <w:rPr>
@@ -670,7 +916,307 @@
         </w:p>
         <w:p>
           <w:pPr>
-            <w:spacing w:after="240" w:line="360" w:lineRule="auto"/>
+            <w:pStyle w:val="TOC1"/>
+            <w:tabs>
+              <w:tab w:val="right" w:leader="dot" w:pos="8297"/>
+            </w:tabs>
+            <w:spacing w:after="0" w:line="360" w:lineRule="auto"/>
+            <w:rPr>
+              <w:rFonts w:asciiTheme="minorHAnsi" w:eastAsiaTheme="minorEastAsia" w:hAnsiTheme="minorHAnsi"/>
+              <w:noProof/>
+              <w:sz w:val="22"/>
+            </w:rPr>
+          </w:pPr>
+          <w:hyperlink w:anchor="_Toc165106093" w:history="1">
+            <w:r>
+              <w:rPr>
+                <w:rStyle w:val="Hyperlink"/>
+                <w:noProof/>
+              </w:rPr>
+              <w:t>List of Tables</w:t>
+            </w:r>
+            <w:r>
+              <w:rPr>
+                <w:noProof/>
+                <w:webHidden/>
+              </w:rPr>
+              <w:tab/>
+            </w:r>
+            <w:r>
+              <w:rPr>
+                <w:noProof/>
+                <w:webHidden/>
+              </w:rPr>
+              <w:fldChar w:fldCharType="begin"/>
+            </w:r>
+            <w:r>
+              <w:rPr>
+                <w:noProof/>
+                <w:webHidden/>
+              </w:rPr>
+              <w:instrText xml:space="preserve"> PAGEREF _Toc165106093 \h </w:instrText>
+            </w:r>
+            <w:r>
+              <w:rPr>
+                <w:noProof/>
+                <w:webHidden/>
+              </w:rPr>
+            </w:r>
+            <w:r>
+              <w:rPr>
+                <w:noProof/>
+                <w:webHidden/>
+              </w:rPr>
+              <w:fldChar w:fldCharType="separate"/>
+            </w:r>
+            <w:r>
+              <w:rPr>
+                <w:noProof/>
+                <w:webHidden/>
+              </w:rPr>
+              <w:t>iii</w:t>
+            </w:r>
+            <w:r>
+              <w:rPr>
+                <w:noProof/>
+                <w:webHidden/>
+              </w:rPr>
+              <w:fldChar w:fldCharType="end"/>
+            </w:r>
+          </w:hyperlink>
+        </w:p>
+        <w:p>
+          <w:pPr>
+            <w:pStyle w:val="TOC1"/>
+            <w:tabs>
+              <w:tab w:val="right" w:leader="dot" w:pos="8297"/>
+            </w:tabs>
+            <w:spacing w:after="0" w:line="360" w:lineRule="auto"/>
+            <w:rPr>
+              <w:rFonts w:asciiTheme="minorHAnsi" w:eastAsiaTheme="minorEastAsia" w:hAnsiTheme="minorHAnsi"/>
+              <w:noProof/>
+              <w:sz w:val="22"/>
+            </w:rPr>
+          </w:pPr>
+          <w:hyperlink w:anchor="_Toc165106094" w:history="1">
+            <w:r>
+              <w:rPr>
+                <w:rStyle w:val="Hyperlink"/>
+                <w:noProof/>
+              </w:rPr>
+              <w:t>List of Figures</w:t>
+            </w:r>
+            <w:r>
+              <w:rPr>
+                <w:noProof/>
+                <w:webHidden/>
+              </w:rPr>
+              <w:tab/>
+            </w:r>
+            <w:r>
+              <w:rPr>
+                <w:noProof/>
+                <w:webHidden/>
+              </w:rPr>
+              <w:fldChar w:fldCharType="begin"/>
+            </w:r>
+            <w:r>
+              <w:rPr>
+                <w:noProof/>
+                <w:webHidden/>
+              </w:rPr>
+              <w:instrText xml:space="preserve"> PAGEREF _Toc165106094 \h </w:instrText>
+            </w:r>
+            <w:r>
+              <w:rPr>
+                <w:noProof/>
+                <w:webHidden/>
+              </w:rPr>
+            </w:r>
+            <w:r>
+              <w:rPr>
+                <w:noProof/>
+                <w:webHidden/>
+              </w:rPr>
+              <w:fldChar w:fldCharType="separate"/>
+            </w:r>
+            <w:r>
+              <w:rPr>
+                <w:noProof/>
+                <w:webHidden/>
+              </w:rPr>
+              <w:t>iv</w:t>
+            </w:r>
+            <w:r>
+              <w:rPr>
+                <w:noProof/>
+                <w:webHidden/>
+              </w:rPr>
+              <w:fldChar w:fldCharType="end"/>
+            </w:r>
+          </w:hyperlink>
+        </w:p>
+        <w:p>
+          <w:pPr>
+            <w:pStyle w:val="TOC1"/>
+            <w:tabs>
+              <w:tab w:val="right" w:leader="dot" w:pos="8297"/>
+            </w:tabs>
+            <w:spacing w:after="0" w:line="360" w:lineRule="auto"/>
+            <w:rPr>
+              <w:rFonts w:asciiTheme="minorHAnsi" w:eastAsiaTheme="minorEastAsia" w:hAnsiTheme="minorHAnsi"/>
+              <w:noProof/>
+              <w:sz w:val="22"/>
+            </w:rPr>
+          </w:pPr>
+          <w:hyperlink w:anchor="_Toc165106095" w:history="1">
+            <w:r>
+              <w:rPr>
+                <w:rStyle w:val="Hyperlink"/>
+                <w:noProof/>
+              </w:rPr>
+              <w:t>List of Abbreviation</w:t>
+            </w:r>
+            <w:r>
+              <w:rPr>
+                <w:noProof/>
+                <w:webHidden/>
+              </w:rPr>
+              <w:tab/>
+            </w:r>
+            <w:r>
+              <w:rPr>
+                <w:noProof/>
+                <w:webHidden/>
+              </w:rPr>
+              <w:fldChar w:fldCharType="begin"/>
+            </w:r>
+            <w:r>
+              <w:rPr>
+                <w:noProof/>
+                <w:webHidden/>
+              </w:rPr>
+              <w:instrText xml:space="preserve"> PAGEREF _Toc165106095 \h </w:instrText>
+            </w:r>
+            <w:r>
+              <w:rPr>
+                <w:noProof/>
+                <w:webHidden/>
+              </w:rPr>
+            </w:r>
+            <w:r>
+              <w:rPr>
+                <w:noProof/>
+                <w:webHidden/>
+              </w:rPr>
+              <w:fldChar w:fldCharType="separate"/>
+            </w:r>
+            <w:r>
+              <w:rPr>
+                <w:noProof/>
+                <w:webHidden/>
+              </w:rPr>
+              <w:t>v</w:t>
+            </w:r>
+            <w:r>
+              <w:rPr>
+                <w:noProof/>
+                <w:webHidden/>
+              </w:rPr>
+              <w:fldChar w:fldCharType="end"/>
+            </w:r>
+          </w:hyperlink>
+        </w:p>
+        <w:p>
+          <w:pPr>
+            <w:pStyle w:val="TOC1"/>
+            <w:tabs>
+              <w:tab w:val="left" w:pos="440"/>
+              <w:tab w:val="right" w:leader="dot" w:pos="8297"/>
+            </w:tabs>
+            <w:spacing w:after="0" w:line="360" w:lineRule="auto"/>
+            <w:rPr>
+              <w:rFonts w:asciiTheme="minorHAnsi" w:eastAsiaTheme="minorEastAsia" w:hAnsiTheme="minorHAnsi"/>
+              <w:noProof/>
+              <w:sz w:val="22"/>
+            </w:rPr>
+          </w:pPr>
+          <w:hyperlink w:anchor="_Toc165106096" w:history="1">
+            <w:r>
+              <w:rPr>
+                <w:rStyle w:val="Hyperlink"/>
+                <w:noProof/>
+              </w:rPr>
+              <w:t>1.</w:t>
+            </w:r>
+            <w:r>
+              <w:rPr>
+                <w:rFonts w:asciiTheme="minorHAnsi" w:eastAsiaTheme="minorEastAsia" w:hAnsiTheme="minorHAnsi"/>
+                <w:noProof/>
+                <w:sz w:val="22"/>
+              </w:rPr>
+              <w:tab/>
+            </w:r>
+            <w:r>
+              <w:rPr>
+                <w:rStyle w:val="Hyperlink"/>
+                <w:noProof/>
+              </w:rPr>
+              <w:t>Introduction</w:t>
+            </w:r>
+            <w:r>
+              <w:rPr>
+                <w:noProof/>
+                <w:webHidden/>
+              </w:rPr>
+              <w:tab/>
+            </w:r>
+            <w:r>
+              <w:rPr>
+                <w:noProof/>
+                <w:webHidden/>
+              </w:rPr>
+              <w:fldChar w:fldCharType="begin"/>
+            </w:r>
+            <w:r>
+              <w:rPr>
+                <w:noProof/>
+                <w:webHidden/>
+              </w:rPr>
+              <w:instrText xml:space="preserve"> PAGEREF _Toc165106096 \h </w:instrText>
+            </w:r>
+            <w:r>
+              <w:rPr>
+                <w:noProof/>
+                <w:webHidden/>
+              </w:rPr>
+            </w:r>
+            <w:r>
+              <w:rPr>
+                <w:noProof/>
+                <w:webHidden/>
+              </w:rPr>
+              <w:fldChar w:fldCharType="separate"/>
+            </w:r>
+            <w:r>
+              <w:rPr>
+                <w:noProof/>
+                <w:webHidden/>
+              </w:rPr>
+              <w:t>1</w:t>
+            </w:r>
+            <w:r>
+              <w:rPr>
+                <w:noProof/>
+                <w:webHidden/>
+              </w:rPr>
+              <w:fldChar w:fldCharType="end"/>
+            </w:r>
+          </w:hyperlink>
+        </w:p>
+        <w:p>
+          <w:pPr>
+            <w:spacing w:after="0" w:line="360" w:lineRule="auto"/>
           </w:pPr>
           <w:r>
             <w:rPr>
@@ -699,15 +1245,19 @@
     <w:p>
       <w:pPr>
         <w:pStyle w:val="Heading1"/>
+        <w:spacing w:before="0" w:line="360" w:lineRule="auto"/>
         <w:jc w:val="center"/>
       </w:pPr>
+      <w:bookmarkStart w:id="3" w:name="_Toc165106093"/>
       <w:r>
         <w:lastRenderedPageBreak/>
         <w:t>List of Tables</w:t>
       </w:r>
-    </w:p>
-    <w:p>
-      <w:pPr>
+      <w:bookmarkEnd w:id="3"/>
+    </w:p>
+    <w:p>
+      <w:pPr>
+        <w:spacing w:line="360" w:lineRule="auto"/>
         <w:rPr>
           <w:rFonts w:eastAsiaTheme="majorEastAsia" w:cstheme="majorBidi"/>
           <w:b/>
@@ -724,10 +1274,12 @@
         <w:pStyle w:val="Heading1"/>
         <w:jc w:val="center"/>
       </w:pPr>
+      <w:bookmarkStart w:id="4" w:name="_Toc165106094"/>
       <w:r>
         <w:lastRenderedPageBreak/>
-        <w:t>List of Figures:</w:t>
-      </w:r>
+        <w:t>List of Figures</w:t>
+      </w:r>
+      <w:bookmarkEnd w:id="4"/>
     </w:p>
     <w:p>
       <w:r>
@@ -737,29 +1289,188 @@
     <w:p>
       <w:pPr>
         <w:pStyle w:val="Heading1"/>
-        <w:spacing w:after="240" w:line="360" w:lineRule="auto"/>
+        <w:spacing w:before="0" w:line="360" w:lineRule="auto"/>
         <w:jc w:val="center"/>
       </w:pPr>
+      <w:bookmarkStart w:id="5" w:name="_Toc165106095"/>
       <w:r>
         <w:lastRenderedPageBreak/>
         <w:t>List of Abbreviation</w:t>
       </w:r>
-    </w:p>
-    <w:p>
-      <w:pPr>
-        <w:spacing w:after="240" w:line="360" w:lineRule="auto"/>
+      <w:bookmarkEnd w:id="5"/>
+    </w:p>
+    <w:p>
+      <w:pPr>
+        <w:spacing w:after="0" w:line="360" w:lineRule="auto"/>
+        <w:jc w:val="both"/>
       </w:pPr>
       <w:r>
         <w:t>PRS: Patient Record System</w:t>
       </w:r>
-      <w:bookmarkStart w:id="3" w:name="_GoBack"/>
-      <w:bookmarkEnd w:id="3"/>
+    </w:p>
+    <w:p>
+      <w:pPr>
+        <w:tabs>
+          <w:tab w:val="left" w:pos="7035"/>
+        </w:tabs>
+        <w:spacing w:after="0" w:line="360" w:lineRule="auto"/>
+        <w:jc w:val="both"/>
+      </w:pPr>
+      <w:r>
+        <w:t>BCA: Bachelor of Computer Application</w:t>
+      </w:r>
+    </w:p>
+    <w:p>
+      <w:pPr>
+        <w:tabs>
+          <w:tab w:val="left" w:pos="1440"/>
+        </w:tabs>
+        <w:sectPr>
+          <w:footerReference w:type="default" r:id="rId9"/>
+          <w:pgSz w:w="11907" w:h="16839" w:code="9"/>
+          <w:pgMar w:top="1440" w:right="1440" w:bottom="1440" w:left="2160" w:header="720" w:footer="720" w:gutter="0"/>
+          <w:pgNumType w:fmt="lowerRoman" w:start="1"/>
+          <w:cols w:space="720"/>
+          <w:docGrid w:linePitch="360"/>
+        </w:sectPr>
+      </w:pPr>
+      <w:r>
+        <w:tab/>
+      </w:r>
+    </w:p>
+    <w:p>
+      <w:pPr>
+        <w:pStyle w:val="Heading1"/>
+        <w:numPr>
+          <w:ilvl w:val="0"/>
+          <w:numId w:val="2"/>
+        </w:numPr>
+        <w:spacing w:before="0" w:line="360" w:lineRule="auto"/>
+      </w:pPr>
+      <w:bookmarkStart w:id="6" w:name="_Toc165106096"/>
+      <w:r>
+        <w:lastRenderedPageBreak/>
+        <w:t>Introduction</w:t>
+      </w:r>
+      <w:bookmarkEnd w:id="6"/>
+    </w:p>
+    <w:p>
+      <w:pPr>
+        <w:spacing w:after="0" w:line="360" w:lineRule="auto"/>
+        <w:jc w:val="both"/>
+      </w:pPr>
+      <w:r>
+        <w:t xml:space="preserve">This program titled “Patient Record System”, short for PRS is a program which will be created by four BCA Second Semester students studying in LA GRANDEE International College as their first project to gain programming knowledge and skills and strengthen our social relation by working in a group. This program will be written solely in C Programming Language and will imitate the work behavior of actual such system used in health organizations. The four students working in this project are </w:t>
+      </w:r>
+      <w:proofErr w:type="spellStart"/>
+      <w:r>
+        <w:t>Deven</w:t>
+      </w:r>
+      <w:proofErr w:type="spellEnd"/>
+      <w:r>
+        <w:t xml:space="preserve"> Shrestha, </w:t>
+      </w:r>
+      <w:proofErr w:type="spellStart"/>
+      <w:r>
+        <w:t>Sandesh</w:t>
+      </w:r>
+      <w:proofErr w:type="spellEnd"/>
+      <w:r>
+        <w:t xml:space="preserve"> </w:t>
+      </w:r>
+      <w:proofErr w:type="spellStart"/>
+      <w:r>
+        <w:t>Bastola</w:t>
+      </w:r>
+      <w:proofErr w:type="spellEnd"/>
+      <w:r>
+        <w:t xml:space="preserve">, Nobel </w:t>
+      </w:r>
+      <w:proofErr w:type="spellStart"/>
+      <w:r>
+        <w:t>Baral</w:t>
+      </w:r>
+      <w:proofErr w:type="spellEnd"/>
+      <w:r>
+        <w:t xml:space="preserve"> and Sunil </w:t>
+      </w:r>
+      <w:proofErr w:type="spellStart"/>
+      <w:r>
+        <w:t>Neupane</w:t>
+      </w:r>
+      <w:proofErr w:type="spellEnd"/>
+      <w:r>
+        <w:t>.</w:t>
+      </w:r>
+      <w:bookmarkStart w:id="7" w:name="_GoBack"/>
+      <w:bookmarkEnd w:id="7"/>
+    </w:p>
+    <w:p>
+      <w:pPr>
+        <w:rPr>
+          <w:rFonts w:eastAsiaTheme="majorEastAsia" w:cstheme="majorBidi"/>
+          <w:b/>
+          <w:sz w:val="32"/>
+          <w:szCs w:val="32"/>
+        </w:rPr>
+      </w:pPr>
+      <w:r>
+        <w:br w:type="page"/>
+      </w:r>
+    </w:p>
+    <w:p>
+      <w:pPr>
+        <w:pStyle w:val="Heading1"/>
+        <w:numPr>
+          <w:ilvl w:val="0"/>
+          <w:numId w:val="2"/>
+        </w:numPr>
+      </w:pPr>
+      <w:r>
+        <w:lastRenderedPageBreak/>
+        <w:t>Problem Statement</w:t>
+      </w:r>
+    </w:p>
+    <w:p>
+      <w:pPr>
+        <w:tabs>
+          <w:tab w:val="left" w:pos="4665"/>
+        </w:tabs>
+        <w:spacing w:before="240" w:line="360" w:lineRule="auto"/>
+        <w:jc w:val="both"/>
+      </w:pPr>
+      <w:r>
+        <w:t xml:space="preserve">A lot of people come in a hospital to get checked and cure their diseases. Of course, the hospital can manage the patient’s data in a traditional </w:t>
+      </w:r>
+      <w:r>
+        <w:t xml:space="preserve">system using paper but that way is more risky and time consuming. Papers are prone to damage through fire, water and other components and can easily be destroyed. In addition to that searching through different files just to update one patient’s information can be a time consuming process. </w:t>
+      </w:r>
+      <w:r>
+        <w:t xml:space="preserve">Furthermore some files can be lost and cause massive problem to both the patient and the hospital. </w:t>
+      </w:r>
+      <w:r>
+        <w:t>This program aims to solve such issue by handling the patient’s data through a computer.</w:t>
+      </w:r>
+    </w:p>
+    <w:p>
+      <w:r>
+        <w:br w:type="page"/>
+      </w:r>
+    </w:p>
+    <w:p>
+      <w:pPr>
+        <w:pStyle w:val="Heading1"/>
+      </w:pPr>
+    </w:p>
+    <w:p>
+      <w:r>
+        <w:br w:type="page"/>
+      </w:r>
     </w:p>
     <w:sectPr>
-      <w:footerReference w:type="default" r:id="rId8"/>
       <w:pgSz w:w="11907" w:h="16839" w:code="9"/>
       <w:pgMar w:top="1440" w:right="1440" w:bottom="1440" w:left="2160" w:header="720" w:footer="720" w:gutter="0"/>
-      <w:pgNumType w:fmt="lowerRoman" w:start="1"/>
+      <w:pgNumType w:start="1"/>
       <w:cols w:space="720"/>
       <w:docGrid w:linePitch="360"/>
     </w:sectPr>
@@ -796,7 +1507,7 @@
 <w:ftr xmlns:wpc="http://schemas.microsoft.com/office/word/2010/wordprocessingCanvas" xmlns:mc="http://schemas.openxmlformats.org/markup-compatibility/2006" xmlns:o="urn:schemas-microsoft-com:office:office" xmlns:r="http://schemas.openxmlformats.org/officeDocument/2006/relationships" xmlns:m="http://schemas.openxmlformats.org/officeDocument/2006/math" xmlns:v="urn:schemas-microsoft-com:vml" xmlns:wp14="http://schemas.microsoft.com/office/word/2010/wordprocessingDrawing" xmlns:wp="http://schemas.openxmlformats.org/drawingml/2006/wordprocessingDrawing" xmlns:w10="urn:schemas-microsoft-com:office:word" xmlns:w="http://schemas.openxmlformats.org/wordprocessingml/2006/main" xmlns:w14="http://schemas.microsoft.com/office/word/2010/wordml" xmlns:w15="http://schemas.microsoft.com/office/word/2012/wordml" xmlns:wpg="http://schemas.microsoft.com/office/word/2010/wordprocessingGroup" xmlns:wpi="http://schemas.microsoft.com/office/word/2010/wordprocessingInk" xmlns:wne="http://schemas.microsoft.com/office/word/2006/wordml" xmlns:wps="http://schemas.microsoft.com/office/word/2010/wordprocessingShape" mc:Ignorable="w14 w15 wp14">
   <w:sdt>
     <w:sdtPr>
-      <w:id w:val="1104994361"/>
+      <w:id w:val="-771098063"/>
       <w:docPartObj>
         <w:docPartGallery w:val="Page Numbers (Bottom of Page)"/>
         <w:docPartUnique/>
@@ -826,7 +1537,7 @@
           <w:rPr>
             <w:noProof/>
           </w:rPr>
-          <w:t>v</w:t>
+          <w:t>2</w:t>
         </w:r>
         <w:r>
           <w:rPr>
@@ -868,6 +1579,189 @@
     </w:p>
   </w:footnote>
 </w:footnotes>
+</file>
+
+<file path=word/numbering.xml><?xml version="1.0" encoding="utf-8"?>
+<w:numbering xmlns:wpc="http://schemas.microsoft.com/office/word/2010/wordprocessingCanvas" xmlns:mc="http://schemas.openxmlformats.org/markup-compatibility/2006" xmlns:o="urn:schemas-microsoft-com:office:office" xmlns:r="http://schemas.openxmlformats.org/officeDocument/2006/relationships" xmlns:m="http://schemas.openxmlformats.org/officeDocument/2006/math" xmlns:v="urn:schemas-microsoft-com:vml" xmlns:wp14="http://schemas.microsoft.com/office/word/2010/wordprocessingDrawing" xmlns:wp="http://schemas.openxmlformats.org/drawingml/2006/wordprocessingDrawing" xmlns:w10="urn:schemas-microsoft-com:office:word" xmlns:w="http://schemas.openxmlformats.org/wordprocessingml/2006/main" xmlns:w14="http://schemas.microsoft.com/office/word/2010/wordml" xmlns:w15="http://schemas.microsoft.com/office/word/2012/wordml" xmlns:wpg="http://schemas.microsoft.com/office/word/2010/wordprocessingGroup" xmlns:wpi="http://schemas.microsoft.com/office/word/2010/wordprocessingInk" xmlns:wne="http://schemas.microsoft.com/office/word/2006/wordml" xmlns:wps="http://schemas.microsoft.com/office/word/2010/wordprocessingShape" mc:Ignorable="w14 w15 wp14">
+  <w:abstractNum w:abstractNumId="0">
+    <w:nsid w:val="12CC617C"/>
+    <w:multiLevelType w:val="hybridMultilevel"/>
+    <w:tmpl w:val="40985C02"/>
+    <w:lvl w:ilvl="0" w:tplc="0409000F">
+      <w:start w:val="1"/>
+      <w:numFmt w:val="decimal"/>
+      <w:lvlText w:val="%1."/>
+      <w:lvlJc w:val="left"/>
+      <w:pPr>
+        <w:ind w:left="720" w:hanging="360"/>
+      </w:pPr>
+    </w:lvl>
+    <w:lvl w:ilvl="1" w:tplc="04090019" w:tentative="1">
+      <w:start w:val="1"/>
+      <w:numFmt w:val="lowerLetter"/>
+      <w:lvlText w:val="%2."/>
+      <w:lvlJc w:val="left"/>
+      <w:pPr>
+        <w:ind w:left="1440" w:hanging="360"/>
+      </w:pPr>
+    </w:lvl>
+    <w:lvl w:ilvl="2" w:tplc="0409001B" w:tentative="1">
+      <w:start w:val="1"/>
+      <w:numFmt w:val="lowerRoman"/>
+      <w:lvlText w:val="%3."/>
+      <w:lvlJc w:val="right"/>
+      <w:pPr>
+        <w:ind w:left="2160" w:hanging="180"/>
+      </w:pPr>
+    </w:lvl>
+    <w:lvl w:ilvl="3" w:tplc="0409000F" w:tentative="1">
+      <w:start w:val="1"/>
+      <w:numFmt w:val="decimal"/>
+      <w:lvlText w:val="%4."/>
+      <w:lvlJc w:val="left"/>
+      <w:pPr>
+        <w:ind w:left="2880" w:hanging="360"/>
+      </w:pPr>
+    </w:lvl>
+    <w:lvl w:ilvl="4" w:tplc="04090019" w:tentative="1">
+      <w:start w:val="1"/>
+      <w:numFmt w:val="lowerLetter"/>
+      <w:lvlText w:val="%5."/>
+      <w:lvlJc w:val="left"/>
+      <w:pPr>
+        <w:ind w:left="3600" w:hanging="360"/>
+      </w:pPr>
+    </w:lvl>
+    <w:lvl w:ilvl="5" w:tplc="0409001B" w:tentative="1">
+      <w:start w:val="1"/>
+      <w:numFmt w:val="lowerRoman"/>
+      <w:lvlText w:val="%6."/>
+      <w:lvlJc w:val="right"/>
+      <w:pPr>
+        <w:ind w:left="4320" w:hanging="180"/>
+      </w:pPr>
+    </w:lvl>
+    <w:lvl w:ilvl="6" w:tplc="0409000F" w:tentative="1">
+      <w:start w:val="1"/>
+      <w:numFmt w:val="decimal"/>
+      <w:lvlText w:val="%7."/>
+      <w:lvlJc w:val="left"/>
+      <w:pPr>
+        <w:ind w:left="5040" w:hanging="360"/>
+      </w:pPr>
+    </w:lvl>
+    <w:lvl w:ilvl="7" w:tplc="04090019" w:tentative="1">
+      <w:start w:val="1"/>
+      <w:numFmt w:val="lowerLetter"/>
+      <w:lvlText w:val="%8."/>
+      <w:lvlJc w:val="left"/>
+      <w:pPr>
+        <w:ind w:left="5760" w:hanging="360"/>
+      </w:pPr>
+    </w:lvl>
+    <w:lvl w:ilvl="8" w:tplc="0409001B" w:tentative="1">
+      <w:start w:val="1"/>
+      <w:numFmt w:val="lowerRoman"/>
+      <w:lvlText w:val="%9."/>
+      <w:lvlJc w:val="right"/>
+      <w:pPr>
+        <w:ind w:left="6480" w:hanging="180"/>
+      </w:pPr>
+    </w:lvl>
+  </w:abstractNum>
+  <w:abstractNum w:abstractNumId="1">
+    <w:nsid w:val="55E74500"/>
+    <w:multiLevelType w:val="hybridMultilevel"/>
+    <w:tmpl w:val="519E79EE"/>
+    <w:lvl w:ilvl="0" w:tplc="0409000F">
+      <w:start w:val="1"/>
+      <w:numFmt w:val="decimal"/>
+      <w:lvlText w:val="%1."/>
+      <w:lvlJc w:val="left"/>
+      <w:pPr>
+        <w:ind w:left="360" w:hanging="360"/>
+      </w:pPr>
+    </w:lvl>
+    <w:lvl w:ilvl="1" w:tplc="04090019" w:tentative="1">
+      <w:start w:val="1"/>
+      <w:numFmt w:val="lowerLetter"/>
+      <w:lvlText w:val="%2."/>
+      <w:lvlJc w:val="left"/>
+      <w:pPr>
+        <w:ind w:left="1080" w:hanging="360"/>
+      </w:pPr>
+    </w:lvl>
+    <w:lvl w:ilvl="2" w:tplc="0409001B" w:tentative="1">
+      <w:start w:val="1"/>
+      <w:numFmt w:val="lowerRoman"/>
+      <w:lvlText w:val="%3."/>
+      <w:lvlJc w:val="right"/>
+      <w:pPr>
+        <w:ind w:left="1800" w:hanging="180"/>
+      </w:pPr>
+    </w:lvl>
+    <w:lvl w:ilvl="3" w:tplc="0409000F" w:tentative="1">
+      <w:start w:val="1"/>
+      <w:numFmt w:val="decimal"/>
+      <w:lvlText w:val="%4."/>
+      <w:lvlJc w:val="left"/>
+      <w:pPr>
+        <w:ind w:left="2520" w:hanging="360"/>
+      </w:pPr>
+    </w:lvl>
+    <w:lvl w:ilvl="4" w:tplc="04090019" w:tentative="1">
+      <w:start w:val="1"/>
+      <w:numFmt w:val="lowerLetter"/>
+      <w:lvlText w:val="%5."/>
+      <w:lvlJc w:val="left"/>
+      <w:pPr>
+        <w:ind w:left="3240" w:hanging="360"/>
+      </w:pPr>
+    </w:lvl>
+    <w:lvl w:ilvl="5" w:tplc="0409001B" w:tentative="1">
+      <w:start w:val="1"/>
+      <w:numFmt w:val="lowerRoman"/>
+      <w:lvlText w:val="%6."/>
+      <w:lvlJc w:val="right"/>
+      <w:pPr>
+        <w:ind w:left="3960" w:hanging="180"/>
+      </w:pPr>
+    </w:lvl>
+    <w:lvl w:ilvl="6" w:tplc="0409000F" w:tentative="1">
+      <w:start w:val="1"/>
+      <w:numFmt w:val="decimal"/>
+      <w:lvlText w:val="%7."/>
+      <w:lvlJc w:val="left"/>
+      <w:pPr>
+        <w:ind w:left="4680" w:hanging="360"/>
+      </w:pPr>
+    </w:lvl>
+    <w:lvl w:ilvl="7" w:tplc="04090019" w:tentative="1">
+      <w:start w:val="1"/>
+      <w:numFmt w:val="lowerLetter"/>
+      <w:lvlText w:val="%8."/>
+      <w:lvlJc w:val="left"/>
+      <w:pPr>
+        <w:ind w:left="5400" w:hanging="360"/>
+      </w:pPr>
+    </w:lvl>
+    <w:lvl w:ilvl="8" w:tplc="0409001B" w:tentative="1">
+      <w:start w:val="1"/>
+      <w:numFmt w:val="lowerRoman"/>
+      <w:lvlText w:val="%9."/>
+      <w:lvlJc w:val="right"/>
+      <w:pPr>
+        <w:ind w:left="6120" w:hanging="180"/>
+      </w:pPr>
+    </w:lvl>
+  </w:abstractNum>
+  <w:num w:numId="1">
+    <w:abstractNumId w:val="0"/>
+  </w:num>
+  <w:num w:numId="2">
+    <w:abstractNumId w:val="1"/>
+  </w:num>
+</w:numbering>
 </file>
 
 <file path=word/styles.xml><?xml version="1.0" encoding="utf-8"?>
@@ -1448,519 +2342,37 @@
       <w:sz w:val="22"/>
     </w:rPr>
   </w:style>
-</w:styles>
-</file>
-
-<file path=word/glossary/document.xml><?xml version="1.0" encoding="utf-8"?>
-<w:glossaryDocument xmlns:wpc="http://schemas.microsoft.com/office/word/2010/wordprocessingCanvas" xmlns:mc="http://schemas.openxmlformats.org/markup-compatibility/2006" xmlns:o="urn:schemas-microsoft-com:office:office" xmlns:r="http://schemas.openxmlformats.org/officeDocument/2006/relationships" xmlns:m="http://schemas.openxmlformats.org/officeDocument/2006/math" xmlns:v="urn:schemas-microsoft-com:vml" xmlns:wp14="http://schemas.microsoft.com/office/word/2010/wordprocessingDrawing" xmlns:wp="http://schemas.openxmlformats.org/drawingml/2006/wordprocessingDrawing" xmlns:w10="urn:schemas-microsoft-com:office:word" xmlns:w="http://schemas.openxmlformats.org/wordprocessingml/2006/main" xmlns:w14="http://schemas.microsoft.com/office/word/2010/wordml" xmlns:w15="http://schemas.microsoft.com/office/word/2012/wordml" xmlns:wpg="http://schemas.microsoft.com/office/word/2010/wordprocessingGroup" xmlns:wpi="http://schemas.microsoft.com/office/word/2010/wordprocessingInk" xmlns:wne="http://schemas.microsoft.com/office/word/2006/wordml" xmlns:wps="http://schemas.microsoft.com/office/word/2010/wordprocessingShape" mc:Ignorable="w14 w15 wp14"/>
-</file>
-
-<file path=word/glossary/fontTable.xml><?xml version="1.0" encoding="utf-8"?>
-<w:fonts xmlns:mc="http://schemas.openxmlformats.org/markup-compatibility/2006" xmlns:r="http://schemas.openxmlformats.org/officeDocument/2006/relationships" xmlns:w="http://schemas.openxmlformats.org/wordprocessingml/2006/main" xmlns:w14="http://schemas.microsoft.com/office/word/2010/wordml" xmlns:w15="http://schemas.microsoft.com/office/word/2012/wordml" mc:Ignorable="w14 w15">
-  <w:font w:name="Calibri">
-    <w:panose1 w:val="020F0502020204030204"/>
-    <w:charset w:val="00"/>
-    <w:family w:val="swiss"/>
-    <w:pitch w:val="variable"/>
-    <w:sig w:usb0="E0002AFF" w:usb1="C000247B" w:usb2="00000009" w:usb3="00000000" w:csb0="000001FF" w:csb1="00000000"/>
-  </w:font>
-  <w:font w:name="Times New Roman">
-    <w:panose1 w:val="02020603050405020304"/>
-    <w:charset w:val="00"/>
-    <w:family w:val="roman"/>
-    <w:pitch w:val="variable"/>
-    <w:sig w:usb0="E0002EFF" w:usb1="C000785B" w:usb2="00000009" w:usb3="00000000" w:csb0="000001FF" w:csb1="00000000"/>
-  </w:font>
-  <w:font w:name="Calibri Light">
-    <w:panose1 w:val="020F0302020204030204"/>
-    <w:charset w:val="00"/>
-    <w:family w:val="swiss"/>
-    <w:pitch w:val="variable"/>
-    <w:sig w:usb0="E0002AFF" w:usb1="C000247B" w:usb2="00000009" w:usb3="00000000" w:csb0="000001FF" w:csb1="00000000"/>
-  </w:font>
-</w:fonts>
-</file>
-
-<file path=word/glossary/settings.xml><?xml version="1.0" encoding="utf-8"?>
-<w:settings xmlns:mc="http://schemas.openxmlformats.org/markup-compatibility/2006" xmlns:o="urn:schemas-microsoft-com:office:office" xmlns:r="http://schemas.openxmlformats.org/officeDocument/2006/relationships" xmlns:m="http://schemas.openxmlformats.org/officeDocument/2006/math" xmlns:v="urn:schemas-microsoft-com:vml" xmlns:w10="urn:schemas-microsoft-com:office:word" xmlns:w="http://schemas.openxmlformats.org/wordprocessingml/2006/main" xmlns:w14="http://schemas.microsoft.com/office/word/2010/wordml" xmlns:w15="http://schemas.microsoft.com/office/word/2012/wordml" xmlns:sl="http://schemas.openxmlformats.org/schemaLibrary/2006/main" mc:Ignorable="w14 w15">
-  <w:view w:val="normal"/>
-  <w:defaultTabStop w:val="720"/>
-  <w:characterSpacingControl w:val="doNotCompress"/>
-  <w:compat>
-    <w:useFELayout/>
-    <w:compatSetting w:name="compatibilityMode" w:uri="http://schemas.microsoft.com/office/word" w:val="15"/>
-    <w:compatSetting w:name="overrideTableStyleFontSizeAndJustification" w:uri="http://schemas.microsoft.com/office/word" w:val="1"/>
-    <w:compatSetting w:name="enableOpenTypeFeatures" w:uri="http://schemas.microsoft.com/office/word" w:val="1"/>
-    <w:compatSetting w:name="doNotFlipMirrorIndents" w:uri="http://schemas.microsoft.com/office/word" w:val="1"/>
-    <w:compatSetting w:name="differentiateMultirowTableHeaders" w:uri="http://schemas.microsoft.com/office/word" w:val="1"/>
-  </w:compat>
-  <w:rsids>
-    <w:rsidRoot w:val="000E7070"/>
-    <w:rsid w:val="000E7070"/>
-    <w:rsid w:val="00872182"/>
-  </w:rsids>
-  <m:mathPr>
-    <m:mathFont m:val="Cambria Math"/>
-    <m:brkBin m:val="before"/>
-    <m:brkBinSub m:val="--"/>
-    <m:smallFrac m:val="0"/>
-    <m:dispDef/>
-    <m:lMargin m:val="0"/>
-    <m:rMargin m:val="0"/>
-    <m:defJc m:val="centerGroup"/>
-    <m:wrapIndent m:val="1440"/>
-    <m:intLim m:val="subSup"/>
-    <m:naryLim m:val="undOvr"/>
-  </m:mathPr>
-  <w:themeFontLang w:val="en-US"/>
-  <w:clrSchemeMapping w:bg1="light1" w:t1="dark1" w:bg2="light2" w:t2="dark2" w:accent1="accent1" w:accent2="accent2" w:accent3="accent3" w:accent4="accent4" w:accent5="accent5" w:accent6="accent6" w:hyperlink="hyperlink" w:followedHyperlink="followedHyperlink"/>
-  <w:decimalSymbol w:val="."/>
-  <w:listSeparator w:val=","/>
-  <w15:chartTrackingRefBased/>
-</w:settings>
-</file>
-
-<file path=word/glossary/styles.xml><?xml version="1.0" encoding="utf-8"?>
-<w:styles xmlns:mc="http://schemas.openxmlformats.org/markup-compatibility/2006" xmlns:r="http://schemas.openxmlformats.org/officeDocument/2006/relationships" xmlns:w="http://schemas.openxmlformats.org/wordprocessingml/2006/main" xmlns:w14="http://schemas.microsoft.com/office/word/2010/wordml" xmlns:w15="http://schemas.microsoft.com/office/word/2012/wordml" mc:Ignorable="w14 w15">
-  <w:docDefaults>
-    <w:rPrDefault>
-      <w:rPr>
-        <w:rFonts w:asciiTheme="minorHAnsi" w:eastAsiaTheme="minorEastAsia" w:hAnsiTheme="minorHAnsi" w:cstheme="minorBidi"/>
-        <w:sz w:val="22"/>
-        <w:szCs w:val="22"/>
-        <w:lang w:val="en-US" w:eastAsia="en-US" w:bidi="ar-SA"/>
-      </w:rPr>
-    </w:rPrDefault>
-    <w:pPrDefault>
-      <w:pPr>
-        <w:spacing w:after="160" w:line="259" w:lineRule="auto"/>
-      </w:pPr>
-    </w:pPrDefault>
-  </w:docDefaults>
-  <w:latentStyles w:defLockedState="0" w:defUIPriority="99" w:defSemiHidden="0" w:defUnhideWhenUsed="0" w:defQFormat="0" w:count="371">
-    <w:lsdException w:name="Normal" w:uiPriority="0" w:qFormat="1"/>
-    <w:lsdException w:name="heading 1" w:uiPriority="9" w:qFormat="1"/>
-    <w:lsdException w:name="heading 2" w:semiHidden="1" w:uiPriority="9" w:unhideWhenUsed="1" w:qFormat="1"/>
-    <w:lsdException w:name="heading 3" w:semiHidden="1" w:uiPriority="9" w:unhideWhenUsed="1" w:qFormat="1"/>
-    <w:lsdException w:name="heading 4" w:semiHidden="1" w:uiPriority="9" w:unhideWhenUsed="1" w:qFormat="1"/>
-    <w:lsdException w:name="heading 5" w:semiHidden="1" w:uiPriority="9" w:unhideWhenUsed="1" w:qFormat="1"/>
-    <w:lsdException w:name="heading 6" w:semiHidden="1" w:uiPriority="9" w:unhideWhenUsed="1" w:qFormat="1"/>
-    <w:lsdException w:name="heading 7" w:semiHidden="1" w:uiPriority="9" w:unhideWhenUsed="1" w:qFormat="1"/>
-    <w:lsdException w:name="heading 8" w:semiHidden="1" w:uiPriority="9" w:unhideWhenUsed="1" w:qFormat="1"/>
-    <w:lsdException w:name="heading 9" w:semiHidden="1" w:uiPriority="9" w:unhideWhenUsed="1" w:qFormat="1"/>
-    <w:lsdException w:name="index 1" w:semiHidden="1" w:unhideWhenUsed="1"/>
-    <w:lsdException w:name="index 2" w:semiHidden="1" w:unhideWhenUsed="1"/>
-    <w:lsdException w:name="index 3" w:semiHidden="1" w:unhideWhenUsed="1"/>
-    <w:lsdException w:name="index 4" w:semiHidden="1" w:unhideWhenUsed="1"/>
-    <w:lsdException w:name="index 5" w:semiHidden="1" w:unhideWhenUsed="1"/>
-    <w:lsdException w:name="index 6" w:semiHidden="1" w:unhideWhenUsed="1"/>
-    <w:lsdException w:name="index 7" w:semiHidden="1" w:unhideWhenUsed="1"/>
-    <w:lsdException w:name="index 8" w:semiHidden="1" w:unhideWhenUsed="1"/>
-    <w:lsdException w:name="index 9" w:semiHidden="1" w:unhideWhenUsed="1"/>
-    <w:lsdException w:name="toc 1" w:semiHidden="1" w:uiPriority="39" w:unhideWhenUsed="1"/>
-    <w:lsdException w:name="toc 2" w:semiHidden="1" w:uiPriority="39" w:unhideWhenUsed="1"/>
-    <w:lsdException w:name="toc 3" w:semiHidden="1" w:uiPriority="39" w:unhideWhenUsed="1"/>
-    <w:lsdException w:name="toc 4" w:semiHidden="1" w:uiPriority="39" w:unhideWhenUsed="1"/>
-    <w:lsdException w:name="toc 5" w:semiHidden="1" w:uiPriority="39" w:unhideWhenUsed="1"/>
-    <w:lsdException w:name="toc 6" w:semiHidden="1" w:uiPriority="39" w:unhideWhenUsed="1"/>
-    <w:lsdException w:name="toc 7" w:semiHidden="1" w:uiPriority="39" w:unhideWhenUsed="1"/>
-    <w:lsdException w:name="toc 8" w:semiHidden="1" w:uiPriority="39" w:unhideWhenUsed="1"/>
-    <w:lsdException w:name="toc 9" w:semiHidden="1" w:uiPriority="39" w:unhideWhenUsed="1"/>
-    <w:lsdException w:name="Normal Indent" w:semiHidden="1" w:unhideWhenUsed="1"/>
-    <w:lsdException w:name="footnote text" w:semiHidden="1" w:unhideWhenUsed="1"/>
-    <w:lsdException w:name="annotation text" w:semiHidden="1" w:unhideWhenUsed="1"/>
-    <w:lsdException w:name="header" w:semiHidden="1" w:unhideWhenUsed="1"/>
-    <w:lsdException w:name="footer" w:semiHidden="1" w:unhideWhenUsed="1"/>
-    <w:lsdException w:name="index heading" w:semiHidden="1" w:unhideWhenUsed="1"/>
-    <w:lsdException w:name="caption" w:semiHidden="1" w:uiPriority="35" w:unhideWhenUsed="1" w:qFormat="1"/>
-    <w:lsdException w:name="table of figures" w:semiHidden="1" w:unhideWhenUsed="1"/>
-    <w:lsdException w:name="envelope address" w:semiHidden="1" w:unhideWhenUsed="1"/>
-    <w:lsdException w:name="envelope return" w:semiHidden="1" w:unhideWhenUsed="1"/>
-    <w:lsdException w:name="footnote reference" w:semiHidden="1" w:unhideWhenUsed="1"/>
-    <w:lsdException w:name="annotation reference" w:semiHidden="1" w:unhideWhenUsed="1"/>
-    <w:lsdException w:name="line number" w:semiHidden="1" w:unhideWhenUsed="1"/>
-    <w:lsdException w:name="page number" w:semiHidden="1" w:unhideWhenUsed="1"/>
-    <w:lsdException w:name="endnote reference" w:semiHidden="1" w:unhideWhenUsed="1"/>
-    <w:lsdException w:name="endnote text" w:semiHidden="1" w:unhideWhenUsed="1"/>
-    <w:lsdException w:name="table of authorities" w:semiHidden="1" w:unhideWhenUsed="1"/>
-    <w:lsdException w:name="macro" w:semiHidden="1" w:unhideWhenUsed="1"/>
-    <w:lsdException w:name="toa heading" w:semiHidden="1" w:unhideWhenUsed="1"/>
-    <w:lsdException w:name="List" w:semiHidden="1" w:unhideWhenUsed="1"/>
-    <w:lsdException w:name="List Bullet" w:semiHidden="1" w:unhideWhenUsed="1"/>
-    <w:lsdException w:name="List Number" w:semiHidden="1" w:unhideWhenUsed="1"/>
-    <w:lsdException w:name="List 2" w:semiHidden="1" w:unhideWhenUsed="1"/>
-    <w:lsdException w:name="List 3" w:semiHidden="1" w:unhideWhenUsed="1"/>
-    <w:lsdException w:name="List 4" w:semiHidden="1" w:unhideWhenUsed="1"/>
-    <w:lsdException w:name="List 5" w:semiHidden="1" w:unhideWhenUsed="1"/>
-    <w:lsdException w:name="List Bullet 2" w:semiHidden="1" w:unhideWhenUsed="1"/>
-    <w:lsdException w:name="List Bullet 3" w:semiHidden="1" w:unhideWhenUsed="1"/>
-    <w:lsdException w:name="List Bullet 4" w:semiHidden="1" w:unhideWhenUsed="1"/>
-    <w:lsdException w:name="List Bullet 5" w:semiHidden="1" w:unhideWhenUsed="1"/>
-    <w:lsdException w:name="List Number 2" w:semiHidden="1" w:unhideWhenUsed="1"/>
-    <w:lsdException w:name="List Number 3" w:semiHidden="1" w:unhideWhenUsed="1"/>
-    <w:lsdException w:name="List Number 4" w:semiHidden="1" w:unhideWhenUsed="1"/>
-    <w:lsdException w:name="List Number 5" w:semiHidden="1" w:unhideWhenUsed="1"/>
-    <w:lsdException w:name="Title" w:uiPriority="10" w:qFormat="1"/>
-    <w:lsdException w:name="Closing" w:semiHidden="1" w:unhideWhenUsed="1"/>
-    <w:lsdException w:name="Signature" w:semiHidden="1" w:unhideWhenUsed="1"/>
-    <w:lsdException w:name="Default Paragraph Font" w:semiHidden="1" w:uiPriority="1" w:unhideWhenUsed="1"/>
-    <w:lsdException w:name="Body Text" w:semiHidden="1" w:unhideWhenUsed="1"/>
-    <w:lsdException w:name="Body Text Indent" w:semiHidden="1" w:unhideWhenUsed="1"/>
-    <w:lsdException w:name="List Continue" w:semiHidden="1" w:unhideWhenUsed="1"/>
-    <w:lsdException w:name="List Continue 2" w:semiHidden="1" w:unhideWhenUsed="1"/>
-    <w:lsdException w:name="List Continue 3" w:semiHidden="1" w:unhideWhenUsed="1"/>
-    <w:lsdException w:name="List Continue 4" w:semiHidden="1" w:unhideWhenUsed="1"/>
-    <w:lsdException w:name="List Continue 5" w:semiHidden="1" w:unhideWhenUsed="1"/>
-    <w:lsdException w:name="Message Header" w:semiHidden="1" w:unhideWhenUsed="1"/>
-    <w:lsdException w:name="Subtitle" w:uiPriority="11" w:qFormat="1"/>
-    <w:lsdException w:name="Salutation" w:semiHidden="1" w:unhideWhenUsed="1"/>
-    <w:lsdException w:name="Date" w:semiHidden="1" w:unhideWhenUsed="1"/>
-    <w:lsdException w:name="Body Text First Indent" w:semiHidden="1" w:unhideWhenUsed="1"/>
-    <w:lsdException w:name="Body Text First Indent 2" w:semiHidden="1" w:unhideWhenUsed="1"/>
-    <w:lsdException w:name="Note Heading" w:semiHidden="1" w:unhideWhenUsed="1"/>
-    <w:lsdException w:name="Body Text 2" w:semiHidden="1" w:unhideWhenUsed="1"/>
-    <w:lsdException w:name="Body Text 3" w:semiHidden="1" w:unhideWhenUsed="1"/>
-    <w:lsdException w:name="Body Text Indent 2" w:semiHidden="1" w:unhideWhenUsed="1"/>
-    <w:lsdException w:name="Body Text Indent 3" w:semiHidden="1" w:unhideWhenUsed="1"/>
-    <w:lsdException w:name="Block Text" w:semiHidden="1" w:unhideWhenUsed="1"/>
-    <w:lsdException w:name="Hyperlink" w:semiHidden="1" w:unhideWhenUsed="1"/>
-    <w:lsdException w:name="FollowedHyperlink" w:semiHidden="1" w:unhideWhenUsed="1"/>
-    <w:lsdException w:name="Strong" w:uiPriority="22" w:qFormat="1"/>
-    <w:lsdException w:name="Emphasis" w:uiPriority="20" w:qFormat="1"/>
-    <w:lsdException w:name="Document Map" w:semiHidden="1" w:unhideWhenUsed="1"/>
-    <w:lsdException w:name="Plain Text" w:semiHidden="1" w:unhideWhenUsed="1"/>
-    <w:lsdException w:name="E-mail Signature" w:semiHidden="1" w:unhideWhenUsed="1"/>
-    <w:lsdException w:name="HTML Top of Form" w:semiHidden="1" w:unhideWhenUsed="1"/>
-    <w:lsdException w:name="HTML Bottom of Form" w:semiHidden="1" w:unhideWhenUsed="1"/>
-    <w:lsdException w:name="Normal (Web)" w:semiHidden="1" w:unhideWhenUsed="1"/>
-    <w:lsdException w:name="HTML Acronym" w:semiHidden="1" w:unhideWhenUsed="1"/>
-    <w:lsdException w:name="HTML Address" w:semiHidden="1" w:unhideWhenUsed="1"/>
-    <w:lsdException w:name="HTML Cite" w:semiHidden="1" w:unhideWhenUsed="1"/>
-    <w:lsdException w:name="HTML Code" w:semiHidden="1" w:unhideWhenUsed="1"/>
-    <w:lsdException w:name="HTML Definition" w:semiHidden="1" w:unhideWhenUsed="1"/>
-    <w:lsdException w:name="HTML Keyboard" w:semiHidden="1" w:unhideWhenUsed="1"/>
-    <w:lsdException w:name="HTML Preformatted" w:semiHidden="1" w:unhideWhenUsed="1"/>
-    <w:lsdException w:name="HTML Sample" w:semiHidden="1" w:unhideWhenUsed="1"/>
-    <w:lsdException w:name="HTML Typewriter" w:semiHidden="1" w:unhideWhenUsed="1"/>
-    <w:lsdException w:name="HTML Variable" w:semiHidden="1" w:unhideWhenUsed="1"/>
-    <w:lsdException w:name="Normal Table" w:semiHidden="1" w:unhideWhenUsed="1"/>
-    <w:lsdException w:name="annotation subject" w:semiHidden="1" w:unhideWhenUsed="1"/>
-    <w:lsdException w:name="No List" w:semiHidden="1" w:unhideWhenUsed="1"/>
-    <w:lsdException w:name="Outline List 1" w:semiHidden="1" w:unhideWhenUsed="1"/>
-    <w:lsdException w:name="Outline List 2" w:semiHidden="1" w:unhideWhenUsed="1"/>
-    <w:lsdException w:name="Outline List 3" w:semiHidden="1" w:unhideWhenUsed="1"/>
-    <w:lsdException w:name="Table Simple 1" w:semiHidden="1" w:unhideWhenUsed="1"/>
-    <w:lsdException w:name="Table Simple 2" w:semiHidden="1" w:unhideWhenUsed="1"/>
-    <w:lsdException w:name="Table Simple 3" w:semiHidden="1" w:unhideWhenUsed="1"/>
-    <w:lsdException w:name="Table Classic 1" w:semiHidden="1" w:unhideWhenUsed="1"/>
-    <w:lsdException w:name="Table Classic 2" w:semiHidden="1" w:unhideWhenUsed="1"/>
-    <w:lsdException w:name="Table Classic 3" w:semiHidden="1" w:unhideWhenUsed="1"/>
-    <w:lsdException w:name="Table Classic 4" w:semiHidden="1" w:unhideWhenUsed="1"/>
-    <w:lsdException w:name="Table Colorful 1" w:semiHidden="1" w:unhideWhenUsed="1"/>
-    <w:lsdException w:name="Table Colorful 2" w:semiHidden="1" w:unhideWhenUsed="1"/>
-    <w:lsdException w:name="Table Colorful 3" w:semiHidden="1" w:unhideWhenUsed="1"/>
-    <w:lsdException w:name="Table Columns 1" w:semiHidden="1" w:unhideWhenUsed="1"/>
-    <w:lsdException w:name="Table Columns 2" w:semiHidden="1" w:unhideWhenUsed="1"/>
-    <w:lsdException w:name="Table Columns 3" w:semiHidden="1" w:unhideWhenUsed="1"/>
-    <w:lsdException w:name="Table Columns 4" w:semiHidden="1" w:unhideWhenUsed="1"/>
-    <w:lsdException w:name="Table Columns 5" w:semiHidden="1" w:unhideWhenUsed="1"/>
-    <w:lsdException w:name="Table Grid 1" w:semiHidden="1" w:unhideWhenUsed="1"/>
-    <w:lsdException w:name="Table Grid 2" w:semiHidden="1" w:unhideWhenUsed="1"/>
-    <w:lsdException w:name="Table Grid 3" w:semiHidden="1" w:unhideWhenUsed="1"/>
-    <w:lsdException w:name="Table Grid 4" w:semiHidden="1" w:unhideWhenUsed="1"/>
-    <w:lsdException w:name="Table Grid 5" w:semiHidden="1" w:unhideWhenUsed="1"/>
-    <w:lsdException w:name="Table Grid 6" w:semiHidden="1" w:unhideWhenUsed="1"/>
-    <w:lsdException w:name="Table Grid 7" w:semiHidden="1" w:unhideWhenUsed="1"/>
-    <w:lsdException w:name="Table Grid 8" w:semiHidden="1" w:unhideWhenUsed="1"/>
-    <w:lsdException w:name="Table List 1" w:semiHidden="1" w:unhideWhenUsed="1"/>
-    <w:lsdException w:name="Table List 2" w:semiHidden="1" w:unhideWhenUsed="1"/>
-    <w:lsdException w:name="Table List 3" w:semiHidden="1" w:unhideWhenUsed="1"/>
-    <w:lsdException w:name="Table List 4" w:semiHidden="1" w:unhideWhenUsed="1"/>
-    <w:lsdException w:name="Table List 5" w:semiHidden="1" w:unhideWhenUsed="1"/>
-    <w:lsdException w:name="Table List 6" w:semiHidden="1" w:unhideWhenUsed="1"/>
-    <w:lsdException w:name="Table List 7" w:semiHidden="1" w:unhideWhenUsed="1"/>
-    <w:lsdException w:name="Table List 8" w:semiHidden="1" w:unhideWhenUsed="1"/>
-    <w:lsdException w:name="Table 3D effects 1" w:semiHidden="1" w:unhideWhenUsed="1"/>
-    <w:lsdException w:name="Table 3D effects 2" w:semiHidden="1" w:unhideWhenUsed="1"/>
-    <w:lsdException w:name="Table 3D effects 3" w:semiHidden="1" w:unhideWhenUsed="1"/>
-    <w:lsdException w:name="Table Contemporary" w:semiHidden="1" w:unhideWhenUsed="1"/>
-    <w:lsdException w:name="Table Elegant" w:semiHidden="1" w:unhideWhenUsed="1"/>
-    <w:lsdException w:name="Table Professional" w:semiHidden="1" w:unhideWhenUsed="1"/>
-    <w:lsdException w:name="Table Subtle 1" w:semiHidden="1" w:unhideWhenUsed="1"/>
-    <w:lsdException w:name="Table Subtle 2" w:semiHidden="1" w:unhideWhenUsed="1"/>
-    <w:lsdException w:name="Table Web 1" w:semiHidden="1" w:unhideWhenUsed="1"/>
-    <w:lsdException w:name="Table Web 2" w:semiHidden="1" w:unhideWhenUsed="1"/>
-    <w:lsdException w:name="Table Web 3" w:semiHidden="1" w:unhideWhenUsed="1"/>
-    <w:lsdException w:name="Balloon Text" w:semiHidden="1" w:unhideWhenUsed="1"/>
-    <w:lsdException w:name="Table Grid" w:uiPriority="39"/>
-    <w:lsdException w:name="Table Theme" w:semiHidden="1" w:unhideWhenUsed="1"/>
-    <w:lsdException w:name="Placeholder Text" w:semiHidden="1"/>
-    <w:lsdException w:name="No Spacing" w:uiPriority="1" w:qFormat="1"/>
-    <w:lsdException w:name="Light Shading" w:uiPriority="60"/>
-    <w:lsdException w:name="Light List" w:uiPriority="61"/>
-    <w:lsdException w:name="Light Grid" w:uiPriority="62"/>
-    <w:lsdException w:name="Medium Shading 1" w:uiPriority="63"/>
-    <w:lsdException w:name="Medium Shading 2" w:uiPriority="64"/>
-    <w:lsdException w:name="Medium List 1" w:uiPriority="65"/>
-    <w:lsdException w:name="Medium List 2" w:uiPriority="66"/>
-    <w:lsdException w:name="Medium Grid 1" w:uiPriority="67"/>
-    <w:lsdException w:name="Medium Grid 2" w:uiPriority="68"/>
-    <w:lsdException w:name="Medium Grid 3" w:uiPriority="69"/>
-    <w:lsdException w:name="Dark List" w:uiPriority="70"/>
-    <w:lsdException w:name="Colorful Shading" w:uiPriority="71"/>
-    <w:lsdException w:name="Colorful List" w:uiPriority="72"/>
-    <w:lsdException w:name="Colorful Grid" w:uiPriority="73"/>
-    <w:lsdException w:name="Light Shading Accent 1" w:uiPriority="60"/>
-    <w:lsdException w:name="Light List Accent 1" w:uiPriority="61"/>
-    <w:lsdException w:name="Light Grid Accent 1" w:uiPriority="62"/>
-    <w:lsdException w:name="Medium Shading 1 Accent 1" w:uiPriority="63"/>
-    <w:lsdException w:name="Medium Shading 2 Accent 1" w:uiPriority="64"/>
-    <w:lsdException w:name="Medium List 1 Accent 1" w:uiPriority="65"/>
-    <w:lsdException w:name="Revision" w:semiHidden="1"/>
-    <w:lsdException w:name="List Paragraph" w:uiPriority="34" w:qFormat="1"/>
-    <w:lsdException w:name="Quote" w:uiPriority="29" w:qFormat="1"/>
-    <w:lsdException w:name="Intense Quote" w:uiPriority="30" w:qFormat="1"/>
-    <w:lsdException w:name="Medium List 2 Accent 1" w:uiPriority="66"/>
-    <w:lsdException w:name="Medium Grid 1 Accent 1" w:uiPriority="67"/>
-    <w:lsdException w:name="Medium Grid 2 Accent 1" w:uiPriority="68"/>
-    <w:lsdException w:name="Medium Grid 3 Accent 1" w:uiPriority="69"/>
-    <w:lsdException w:name="Dark List Accent 1" w:uiPriority="70"/>
-    <w:lsdException w:name="Colorful Shading Accent 1" w:uiPriority="71"/>
-    <w:lsdException w:name="Colorful List Accent 1" w:uiPriority="72"/>
-    <w:lsdException w:name="Colorful Grid Accent 1" w:uiPriority="73"/>
-    <w:lsdException w:name="Light Shading Accent 2" w:uiPriority="60"/>
-    <w:lsdException w:name="Light List Accent 2" w:uiPriority="61"/>
-    <w:lsdException w:name="Light Grid Accent 2" w:uiPriority="62"/>
-    <w:lsdException w:name="Medium Shading 1 Accent 2" w:uiPriority="63"/>
-    <w:lsdException w:name="Medium Shading 2 Accent 2" w:uiPriority="64"/>
-    <w:lsdException w:name="Medium List 1 Accent 2" w:uiPriority="65"/>
-    <w:lsdException w:name="Medium List 2 Accent 2" w:uiPriority="66"/>
-    <w:lsdException w:name="Medium Grid 1 Accent 2" w:uiPriority="67"/>
-    <w:lsdException w:name="Medium Grid 2 Accent 2" w:uiPriority="68"/>
-    <w:lsdException w:name="Medium Grid 3 Accent 2" w:uiPriority="69"/>
-    <w:lsdException w:name="Dark List Accent 2" w:uiPriority="70"/>
-    <w:lsdException w:name="Colorful Shading Accent 2" w:uiPriority="71"/>
-    <w:lsdException w:name="Colorful List Accent 2" w:uiPriority="72"/>
-    <w:lsdException w:name="Colorful Grid Accent 2" w:uiPriority="73"/>
-    <w:lsdException w:name="Light Shading Accent 3" w:uiPriority="60"/>
-    <w:lsdException w:name="Light List Accent 3" w:uiPriority="61"/>
-    <w:lsdException w:name="Light Grid Accent 3" w:uiPriority="62"/>
-    <w:lsdException w:name="Medium Shading 1 Accent 3" w:uiPriority="63"/>
-    <w:lsdException w:name="Medium Shading 2 Accent 3" w:uiPriority="64"/>
-    <w:lsdException w:name="Medium List 1 Accent 3" w:uiPriority="65"/>
-    <w:lsdException w:name="Medium List 2 Accent 3" w:uiPriority="66"/>
-    <w:lsdException w:name="Medium Grid 1 Accent 3" w:uiPriority="67"/>
-    <w:lsdException w:name="Medium Grid 2 Accent 3" w:uiPriority="68"/>
-    <w:lsdException w:name="Medium Grid 3 Accent 3" w:uiPriority="69"/>
-    <w:lsdException w:name="Dark List Accent 3" w:uiPriority="70"/>
-    <w:lsdException w:name="Colorful Shading Accent 3" w:uiPriority="71"/>
-    <w:lsdException w:name="Colorful List Accent 3" w:uiPriority="72"/>
-    <w:lsdException w:name="Colorful Grid Accent 3" w:uiPriority="73"/>
-    <w:lsdException w:name="Light Shading Accent 4" w:uiPriority="60"/>
-    <w:lsdException w:name="Light List Accent 4" w:uiPriority="61"/>
-    <w:lsdException w:name="Light Grid Accent 4" w:uiPriority="62"/>
-    <w:lsdException w:name="Medium Shading 1 Accent 4" w:uiPriority="63"/>
-    <w:lsdException w:name="Medium Shading 2 Accent 4" w:uiPriority="64"/>
-    <w:lsdException w:name="Medium List 1 Accent 4" w:uiPriority="65"/>
-    <w:lsdException w:name="Medium List 2 Accent 4" w:uiPriority="66"/>
-    <w:lsdException w:name="Medium Grid 1 Accent 4" w:uiPriority="67"/>
-    <w:lsdException w:name="Medium Grid 2 Accent 4" w:uiPriority="68"/>
-    <w:lsdException w:name="Medium Grid 3 Accent 4" w:uiPriority="69"/>
-    <w:lsdException w:name="Dark List Accent 4" w:uiPriority="70"/>
-    <w:lsdException w:name="Colorful Shading Accent 4" w:uiPriority="71"/>
-    <w:lsdException w:name="Colorful List Accent 4" w:uiPriority="72"/>
-    <w:lsdException w:name="Colorful Grid Accent 4" w:uiPriority="73"/>
-    <w:lsdException w:name="Light Shading Accent 5" w:uiPriority="60"/>
-    <w:lsdException w:name="Light List Accent 5" w:uiPriority="61"/>
-    <w:lsdException w:name="Light Grid Accent 5" w:uiPriority="62"/>
-    <w:lsdException w:name="Medium Shading 1 Accent 5" w:uiPriority="63"/>
-    <w:lsdException w:name="Medium Shading 2 Accent 5" w:uiPriority="64"/>
-    <w:lsdException w:name="Medium List 1 Accent 5" w:uiPriority="65"/>
-    <w:lsdException w:name="Medium List 2 Accent 5" w:uiPriority="66"/>
-    <w:lsdException w:name="Medium Grid 1 Accent 5" w:uiPriority="67"/>
-    <w:lsdException w:name="Medium Grid 2 Accent 5" w:uiPriority="68"/>
-    <w:lsdException w:name="Medium Grid 3 Accent 5" w:uiPriority="69"/>
-    <w:lsdException w:name="Dark List Accent 5" w:uiPriority="70"/>
-    <w:lsdException w:name="Colorful Shading Accent 5" w:uiPriority="71"/>
-    <w:lsdException w:name="Colorful List Accent 5" w:uiPriority="72"/>
-    <w:lsdException w:name="Colorful Grid Accent 5" w:uiPriority="73"/>
-    <w:lsdException w:name="Light Shading Accent 6" w:uiPriority="60"/>
-    <w:lsdException w:name="Light List Accent 6" w:uiPriority="61"/>
-    <w:lsdException w:name="Light Grid Accent 6" w:uiPriority="62"/>
-    <w:lsdException w:name="Medium Shading 1 Accent 6" w:uiPriority="63"/>
-    <w:lsdException w:name="Medium Shading 2 Accent 6" w:uiPriority="64"/>
-    <w:lsdException w:name="Medium List 1 Accent 6" w:uiPriority="65"/>
-    <w:lsdException w:name="Medium List 2 Accent 6" w:uiPriority="66"/>
-    <w:lsdException w:name="Medium Grid 1 Accent 6" w:uiPriority="67"/>
-    <w:lsdException w:name="Medium Grid 2 Accent 6" w:uiPriority="68"/>
-    <w:lsdException w:name="Medium Grid 3 Accent 6" w:uiPriority="69"/>
-    <w:lsdException w:name="Dark List Accent 6" w:uiPriority="70"/>
-    <w:lsdException w:name="Colorful Shading Accent 6" w:uiPriority="71"/>
-    <w:lsdException w:name="Colorful List Accent 6" w:uiPriority="72"/>
-    <w:lsdException w:name="Colorful Grid Accent 6" w:uiPriority="73"/>
-    <w:lsdException w:name="Subtle Emphasis" w:uiPriority="19" w:qFormat="1"/>
-    <w:lsdException w:name="Intense Emphasis" w:uiPriority="21" w:qFormat="1"/>
-    <w:lsdException w:name="Subtle Reference" w:uiPriority="31" w:qFormat="1"/>
-    <w:lsdException w:name="Intense Reference" w:uiPriority="32" w:qFormat="1"/>
-    <w:lsdException w:name="Book Title" w:uiPriority="33" w:qFormat="1"/>
-    <w:lsdException w:name="Bibliography" w:semiHidden="1" w:uiPriority="37" w:unhideWhenUsed="1"/>
-    <w:lsdException w:name="TOC Heading" w:semiHidden="1" w:uiPriority="39" w:unhideWhenUsed="1" w:qFormat="1"/>
-    <w:lsdException w:name="Plain Table 1" w:uiPriority="41"/>
-    <w:lsdException w:name="Plain Table 2" w:uiPriority="42"/>
-    <w:lsdException w:name="Plain Table 3" w:uiPriority="43"/>
-    <w:lsdException w:name="Plain Table 4" w:uiPriority="44"/>
-    <w:lsdException w:name="Plain Table 5" w:uiPriority="45"/>
-    <w:lsdException w:name="Grid Table Light" w:uiPriority="40"/>
-    <w:lsdException w:name="Grid Table 1 Light" w:uiPriority="46"/>
-    <w:lsdException w:name="Grid Table 2" w:uiPriority="47"/>
-    <w:lsdException w:name="Grid Table 3" w:uiPriority="48"/>
-    <w:lsdException w:name="Grid Table 4" w:uiPriority="49"/>
-    <w:lsdException w:name="Grid Table 5 Dark" w:uiPriority="50"/>
-    <w:lsdException w:name="Grid Table 6 Colorful" w:uiPriority="51"/>
-    <w:lsdException w:name="Grid Table 7 Colorful" w:uiPriority="52"/>
-    <w:lsdException w:name="Grid Table 1 Light Accent 1" w:uiPriority="46"/>
-    <w:lsdException w:name="Grid Table 2 Accent 1" w:uiPriority="47"/>
-    <w:lsdException w:name="Grid Table 3 Accent 1" w:uiPriority="48"/>
-    <w:lsdException w:name="Grid Table 4 Accent 1" w:uiPriority="49"/>
-    <w:lsdException w:name="Grid Table 5 Dark Accent 1" w:uiPriority="50"/>
-    <w:lsdException w:name="Grid Table 6 Colorful Accent 1" w:uiPriority="51"/>
-    <w:lsdException w:name="Grid Table 7 Colorful Accent 1" w:uiPriority="52"/>
-    <w:lsdException w:name="Grid Table 1 Light Accent 2" w:uiPriority="46"/>
-    <w:lsdException w:name="Grid Table 2 Accent 2" w:uiPriority="47"/>
-    <w:lsdException w:name="Grid Table 3 Accent 2" w:uiPriority="48"/>
-    <w:lsdException w:name="Grid Table 4 Accent 2" w:uiPriority="49"/>
-    <w:lsdException w:name="Grid Table 5 Dark Accent 2" w:uiPriority="50"/>
-    <w:lsdException w:name="Grid Table 6 Colorful Accent 2" w:uiPriority="51"/>
-    <w:lsdException w:name="Grid Table 7 Colorful Accent 2" w:uiPriority="52"/>
-    <w:lsdException w:name="Grid Table 1 Light Accent 3" w:uiPriority="46"/>
-    <w:lsdException w:name="Grid Table 2 Accent 3" w:uiPriority="47"/>
-    <w:lsdException w:name="Grid Table 3 Accent 3" w:uiPriority="48"/>
-    <w:lsdException w:name="Grid Table 4 Accent 3" w:uiPriority="49"/>
-    <w:lsdException w:name="Grid Table 5 Dark Accent 3" w:uiPriority="50"/>
-    <w:lsdException w:name="Grid Table 6 Colorful Accent 3" w:uiPriority="51"/>
-    <w:lsdException w:name="Grid Table 7 Colorful Accent 3" w:uiPriority="52"/>
-    <w:lsdException w:name="Grid Table 1 Light Accent 4" w:uiPriority="46"/>
-    <w:lsdException w:name="Grid Table 2 Accent 4" w:uiPriority="47"/>
-    <w:lsdException w:name="Grid Table 3 Accent 4" w:uiPriority="48"/>
-    <w:lsdException w:name="Grid Table 4 Accent 4" w:uiPriority="49"/>
-    <w:lsdException w:name="Grid Table 5 Dark Accent 4" w:uiPriority="50"/>
-    <w:lsdException w:name="Grid Table 6 Colorful Accent 4" w:uiPriority="51"/>
-    <w:lsdException w:name="Grid Table 7 Colorful Accent 4" w:uiPriority="52"/>
-    <w:lsdException w:name="Grid Table 1 Light Accent 5" w:uiPriority="46"/>
-    <w:lsdException w:name="Grid Table 2 Accent 5" w:uiPriority="47"/>
-    <w:lsdException w:name="Grid Table 3 Accent 5" w:uiPriority="48"/>
-    <w:lsdException w:name="Grid Table 4 Accent 5" w:uiPriority="49"/>
-    <w:lsdException w:name="Grid Table 5 Dark Accent 5" w:uiPriority="50"/>
-    <w:lsdException w:name="Grid Table 6 Colorful Accent 5" w:uiPriority="51"/>
-    <w:lsdException w:name="Grid Table 7 Colorful Accent 5" w:uiPriority="52"/>
-    <w:lsdException w:name="Grid Table 1 Light Accent 6" w:uiPriority="46"/>
-    <w:lsdException w:name="Grid Table 2 Accent 6" w:uiPriority="47"/>
-    <w:lsdException w:name="Grid Table 3 Accent 6" w:uiPriority="48"/>
-    <w:lsdException w:name="Grid Table 4 Accent 6" w:uiPriority="49"/>
-    <w:lsdException w:name="Grid Table 5 Dark Accent 6" w:uiPriority="50"/>
-    <w:lsdException w:name="Grid Table 6 Colorful Accent 6" w:uiPriority="51"/>
-    <w:lsdException w:name="Grid Table 7 Colorful Accent 6" w:uiPriority="52"/>
-    <w:lsdException w:name="List Table 1 Light" w:uiPriority="46"/>
-    <w:lsdException w:name="List Table 2" w:uiPriority="47"/>
-    <w:lsdException w:name="List Table 3" w:uiPriority="48"/>
-    <w:lsdException w:name="List Table 4" w:uiPriority="49"/>
-    <w:lsdException w:name="List Table 5 Dark" w:uiPriority="50"/>
-    <w:lsdException w:name="List Table 6 Colorful" w:uiPriority="51"/>
-    <w:lsdException w:name="List Table 7 Colorful" w:uiPriority="52"/>
-    <w:lsdException w:name="List Table 1 Light Accent 1" w:uiPriority="46"/>
-    <w:lsdException w:name="List Table 2 Accent 1" w:uiPriority="47"/>
-    <w:lsdException w:name="List Table 3 Accent 1" w:uiPriority="48"/>
-    <w:lsdException w:name="List Table 4 Accent 1" w:uiPriority="49"/>
-    <w:lsdException w:name="List Table 5 Dark Accent 1" w:uiPriority="50"/>
-    <w:lsdException w:name="List Table 6 Colorful Accent 1" w:uiPriority="51"/>
-    <w:lsdException w:name="List Table 7 Colorful Accent 1" w:uiPriority="52"/>
-    <w:lsdException w:name="List Table 1 Light Accent 2" w:uiPriority="46"/>
-    <w:lsdException w:name="List Table 2 Accent 2" w:uiPriority="47"/>
-    <w:lsdException w:name="List Table 3 Accent 2" w:uiPriority="48"/>
-    <w:lsdException w:name="List Table 4 Accent 2" w:uiPriority="49"/>
-    <w:lsdException w:name="List Table 5 Dark Accent 2" w:uiPriority="50"/>
-    <w:lsdException w:name="List Table 6 Colorful Accent 2" w:uiPriority="51"/>
-    <w:lsdException w:name="List Table 7 Colorful Accent 2" w:uiPriority="52"/>
-    <w:lsdException w:name="List Table 1 Light Accent 3" w:uiPriority="46"/>
-    <w:lsdException w:name="List Table 2 Accent 3" w:uiPriority="47"/>
-    <w:lsdException w:name="List Table 3 Accent 3" w:uiPriority="48"/>
-    <w:lsdException w:name="List Table 4 Accent 3" w:uiPriority="49"/>
-    <w:lsdException w:name="List Table 5 Dark Accent 3" w:uiPriority="50"/>
-    <w:lsdException w:name="List Table 6 Colorful Accent 3" w:uiPriority="51"/>
-    <w:lsdException w:name="List Table 7 Colorful Accent 3" w:uiPriority="52"/>
-    <w:lsdException w:name="List Table 1 Light Accent 4" w:uiPriority="46"/>
-    <w:lsdException w:name="List Table 2 Accent 4" w:uiPriority="47"/>
-    <w:lsdException w:name="List Table 3 Accent 4" w:uiPriority="48"/>
-    <w:lsdException w:name="List Table 4 Accent 4" w:uiPriority="49"/>
-    <w:lsdException w:name="List Table 5 Dark Accent 4" w:uiPriority="50"/>
-    <w:lsdException w:name="List Table 6 Colorful Accent 4" w:uiPriority="51"/>
-    <w:lsdException w:name="List Table 7 Colorful Accent 4" w:uiPriority="52"/>
-    <w:lsdException w:name="List Table 1 Light Accent 5" w:uiPriority="46"/>
-    <w:lsdException w:name="List Table 2 Accent 5" w:uiPriority="47"/>
-    <w:lsdException w:name="List Table 3 Accent 5" w:uiPriority="48"/>
-    <w:lsdException w:name="List Table 4 Accent 5" w:uiPriority="49"/>
-    <w:lsdException w:name="List Table 5 Dark Accent 5" w:uiPriority="50"/>
-    <w:lsdException w:name="List Table 6 Colorful Accent 5" w:uiPriority="51"/>
-    <w:lsdException w:name="List Table 7 Colorful Accent 5" w:uiPriority="52"/>
-    <w:lsdException w:name="List Table 1 Light Accent 6" w:uiPriority="46"/>
-    <w:lsdException w:name="List Table 2 Accent 6" w:uiPriority="47"/>
-    <w:lsdException w:name="List Table 3 Accent 6" w:uiPriority="48"/>
-    <w:lsdException w:name="List Table 4 Accent 6" w:uiPriority="49"/>
-    <w:lsdException w:name="List Table 5 Dark Accent 6" w:uiPriority="50"/>
-    <w:lsdException w:name="List Table 6 Colorful Accent 6" w:uiPriority="51"/>
-    <w:lsdException w:name="List Table 7 Colorful Accent 6" w:uiPriority="52"/>
-  </w:latentStyles>
-  <w:style w:type="paragraph" w:default="1" w:styleId="Normal">
-    <w:name w:val="Normal"/>
-    <w:qFormat/>
-  </w:style>
-  <w:style w:type="character" w:default="1" w:styleId="DefaultParagraphFont">
-    <w:name w:val="Default Paragraph Font"/>
-    <w:uiPriority w:val="1"/>
-    <w:semiHidden/>
-    <w:unhideWhenUsed/>
-  </w:style>
-  <w:style w:type="table" w:default="1" w:styleId="TableNormal">
-    <w:name w:val="Normal Table"/>
+  <w:style w:type="paragraph" w:styleId="BalloonText">
+    <w:name w:val="Balloon Text"/>
+    <w:basedOn w:val="Normal"/>
+    <w:link w:val="BalloonTextChar"/>
     <w:uiPriority w:val="99"/>
     <w:semiHidden/>
     <w:unhideWhenUsed/>
-    <w:tblPr>
-      <w:tblInd w:w="0" w:type="dxa"/>
-      <w:tblCellMar>
-        <w:top w:w="0" w:type="dxa"/>
-        <w:left w:w="108" w:type="dxa"/>
-        <w:bottom w:w="0" w:type="dxa"/>
-        <w:right w:w="108" w:type="dxa"/>
-      </w:tblCellMar>
-    </w:tblPr>
+    <w:rsid w:val="005E476B"/>
+    <w:pPr>
+      <w:spacing w:after="0" w:line="240" w:lineRule="auto"/>
+    </w:pPr>
+    <w:rPr>
+      <w:rFonts w:ascii="Segoe UI" w:hAnsi="Segoe UI" w:cs="Segoe UI"/>
+      <w:sz w:val="18"/>
+      <w:szCs w:val="18"/>
+    </w:rPr>
   </w:style>
-  <w:style w:type="numbering" w:default="1" w:styleId="NoList">
-    <w:name w:val="No List"/>
+  <w:style w:type="character" w:customStyle="1" w:styleId="BalloonTextChar">
+    <w:name w:val="Balloon Text Char"/>
+    <w:basedOn w:val="DefaultParagraphFont"/>
+    <w:link w:val="BalloonText"/>
     <w:uiPriority w:val="99"/>
     <w:semiHidden/>
-    <w:unhideWhenUsed/>
-  </w:style>
-  <w:style w:type="paragraph" w:customStyle="1" w:styleId="9F51A4DC535B454E91DAB99C54AF1290">
-    <w:name w:val="9F51A4DC535B454E91DAB99C54AF1290"/>
-    <w:rsid w:val="000E7070"/>
-  </w:style>
-  <w:style w:type="paragraph" w:customStyle="1" w:styleId="9A536BD03470454B95ECBD886C4A3544">
-    <w:name w:val="9A536BD03470454B95ECBD886C4A3544"/>
-    <w:rsid w:val="000E7070"/>
-  </w:style>
-  <w:style w:type="paragraph" w:customStyle="1" w:styleId="3A9C892F60E94CDABC7FBE365B919681">
-    <w:name w:val="3A9C892F60E94CDABC7FBE365B919681"/>
-    <w:rsid w:val="000E7070"/>
+    <w:rsid w:val="005E476B"/>
+    <w:rPr>
+      <w:rFonts w:ascii="Segoe UI" w:hAnsi="Segoe UI" w:cs="Segoe UI"/>
+      <w:sz w:val="18"/>
+      <w:szCs w:val="18"/>
+    </w:rPr>
   </w:style>
 </w:styles>
-</file>
-
-<file path=word/glossary/webSettings.xml><?xml version="1.0" encoding="utf-8"?>
-<w:webSettings xmlns:mc="http://schemas.openxmlformats.org/markup-compatibility/2006" xmlns:r="http://schemas.openxmlformats.org/officeDocument/2006/relationships" xmlns:w="http://schemas.openxmlformats.org/wordprocessingml/2006/main" xmlns:w14="http://schemas.microsoft.com/office/word/2010/wordml" xmlns:w15="http://schemas.microsoft.com/office/word/2012/wordml" mc:Ignorable="w14 w15">
-  <w:optimizeForBrowser/>
-  <w:allowPNG/>
-</w:webSettings>
 </file>
 
 <file path=word/theme/theme1.xml><?xml version="1.0" encoding="utf-8"?>
@@ -2229,7 +2641,7 @@
 </file>
 
 <file path=customXml/itemProps1.xml><?xml version="1.0" encoding="utf-8"?>
-<ds:datastoreItem xmlns:ds="http://schemas.openxmlformats.org/officeDocument/2006/customXml" ds:itemID="{20563276-2F35-47A6-BD59-C48F543832A1}">
+<ds:datastoreItem xmlns:ds="http://schemas.openxmlformats.org/officeDocument/2006/customXml" ds:itemID="{9F3E1065-7407-40F8-8063-FB2292DB6FFE}">
   <ds:schemaRefs>
     <ds:schemaRef ds:uri="http://schemas.openxmlformats.org/officeDocument/2006/bibliography"/>
   </ds:schemaRefs>

</xml_diff>